<commit_message>
KLARNAPII-518: implement auto-capture for KP SiteGenesis.
</commit_message>
<xml_diff>
--- a/documentation/Klarna Payments Integration Guide v19.1.0.docx
+++ b/documentation/Klarna Payments Integration Guide v19.1.0.docx
@@ -118,7 +118,7 @@
           <w:lang w:val="bg-BG" w:eastAsia="bg-BG" w:bidi="ar-SA"/>
         </w:rPr>
         <w:drawing>
-          <wp:inline distT="114300" distB="114300" distL="114300" distR="114300" wp14:anchorId="61782868" wp14:editId="59B30B8D">
+          <wp:inline distT="114300" distB="114300" distL="114300" distR="114300" wp14:anchorId="2F0B4952" wp14:editId="5F08A4BB">
             <wp:extent cx="5943600" cy="1447800"/>
             <wp:effectExtent l="0" t="0" r="0" b="0"/>
             <wp:docPr id="25" name="image01.png"/>
@@ -3135,7 +3135,7 @@
         </w:rPr>
         <w:lastRenderedPageBreak/>
         <w:drawing>
-          <wp:inline distT="0" distB="0" distL="0" distR="0" wp14:anchorId="1A042B98" wp14:editId="6BAD3D7A">
+          <wp:inline distT="0" distB="0" distL="0" distR="0" wp14:anchorId="69A480E2" wp14:editId="66F14DF8">
             <wp:extent cx="5940000" cy="3884400"/>
             <wp:effectExtent l="0" t="0" r="0" b="0"/>
             <wp:docPr id="51" name="Picture 51"/>
@@ -3287,7 +3287,7 @@
         </w:rPr>
         <w:lastRenderedPageBreak/>
         <w:drawing>
-          <wp:inline distT="0" distB="0" distL="0" distR="0" wp14:anchorId="4B725E72" wp14:editId="76770744">
+          <wp:inline distT="0" distB="0" distL="0" distR="0" wp14:anchorId="52490433" wp14:editId="563301F3">
             <wp:extent cx="5684520" cy="4465960"/>
             <wp:effectExtent l="0" t="0" r="0" b="0"/>
             <wp:docPr id="48" name="Picture 48"/>
@@ -3388,7 +3388,7 @@
         </w:rPr>
         <w:lastRenderedPageBreak/>
         <w:drawing>
-          <wp:inline distT="0" distB="0" distL="0" distR="0" wp14:anchorId="7068827F" wp14:editId="2A19D78D">
+          <wp:inline distT="0" distB="0" distL="0" distR="0" wp14:anchorId="7DDEB6EB" wp14:editId="641C47EF">
             <wp:extent cx="5940000" cy="4626000"/>
             <wp:effectExtent l="0" t="0" r="0" b="0"/>
             <wp:docPr id="27" name="Picture 27"/>
@@ -4246,7 +4246,7 @@
         </w:rPr>
         <w:lastRenderedPageBreak/>
         <w:drawing>
-          <wp:inline distT="0" distB="0" distL="0" distR="0" wp14:anchorId="20F274C2" wp14:editId="1E8716AD">
+          <wp:inline distT="0" distB="0" distL="0" distR="0" wp14:anchorId="2C0091B0" wp14:editId="2CE1DC10">
             <wp:extent cx="5940000" cy="3794400"/>
             <wp:effectExtent l="0" t="0" r="0" b="0"/>
             <wp:docPr id="28" name="Picture 28"/>
@@ -4311,7 +4311,7 @@
           <w:lang w:val="bg-BG" w:eastAsia="bg-BG" w:bidi="ar-SA"/>
         </w:rPr>
         <w:drawing>
-          <wp:inline distT="0" distB="0" distL="0" distR="0" wp14:anchorId="77C95FF5" wp14:editId="09E89815">
+          <wp:inline distT="0" distB="0" distL="0" distR="0" wp14:anchorId="6FC42475" wp14:editId="52B783C1">
             <wp:extent cx="5940000" cy="1296000"/>
             <wp:effectExtent l="0" t="0" r="0" b="0"/>
             <wp:docPr id="29" name="Picture 29"/>
@@ -4375,7 +4375,7 @@
           <w:lang w:val="bg-BG" w:eastAsia="bg-BG" w:bidi="ar-SA"/>
         </w:rPr>
         <w:drawing>
-          <wp:inline distT="0" distB="0" distL="0" distR="0" wp14:anchorId="4A064BF3" wp14:editId="1E9B1191">
+          <wp:inline distT="0" distB="0" distL="0" distR="0" wp14:anchorId="654668A4" wp14:editId="59293A23">
             <wp:extent cx="5940000" cy="1321200"/>
             <wp:effectExtent l="0" t="0" r="0" b="0"/>
             <wp:docPr id="30" name="Picture 30"/>
@@ -4453,7 +4453,7 @@
         </w:rPr>
         <w:lastRenderedPageBreak/>
         <w:drawing>
-          <wp:inline distT="0" distB="0" distL="0" distR="0" wp14:anchorId="3B734C4F" wp14:editId="0ED2FADF">
+          <wp:inline distT="0" distB="0" distL="0" distR="0" wp14:anchorId="1DA83366" wp14:editId="58C88BFF">
             <wp:extent cx="5940000" cy="1810800"/>
             <wp:effectExtent l="0" t="0" r="0" b="0"/>
             <wp:docPr id="31" name="Picture 31"/>
@@ -4522,7 +4522,7 @@
         </w:rPr>
         <w:lastRenderedPageBreak/>
         <w:drawing>
-          <wp:inline distT="0" distB="0" distL="0" distR="0" wp14:anchorId="492ED212" wp14:editId="7A65763B">
+          <wp:inline distT="0" distB="0" distL="0" distR="0" wp14:anchorId="20AF9B77" wp14:editId="0BEBF84E">
             <wp:extent cx="5332966" cy="8164286"/>
             <wp:effectExtent l="0" t="0" r="0" b="0"/>
             <wp:docPr id="35" name="Picture 35"/>
@@ -4643,7 +4643,7 @@
           <w:lang w:val="bg-BG" w:eastAsia="bg-BG" w:bidi="ar-SA"/>
         </w:rPr>
         <w:drawing>
-          <wp:inline distT="0" distB="0" distL="0" distR="0" wp14:anchorId="496704DC" wp14:editId="1F08309E">
+          <wp:inline distT="0" distB="0" distL="0" distR="0" wp14:anchorId="76A1742A" wp14:editId="2AF2796D">
             <wp:extent cx="5940000" cy="3358800"/>
             <wp:effectExtent l="0" t="0" r="0" b="0"/>
             <wp:docPr id="55" name="Picture 55"/>
@@ -4734,7 +4734,7 @@
           <w:lang w:val="bg-BG" w:eastAsia="bg-BG" w:bidi="ar-SA"/>
         </w:rPr>
         <w:drawing>
-          <wp:inline distT="0" distB="0" distL="0" distR="0" wp14:anchorId="4AFF8552" wp14:editId="575DC607">
+          <wp:inline distT="0" distB="0" distL="0" distR="0" wp14:anchorId="33292257" wp14:editId="4C1731FB">
             <wp:extent cx="5940000" cy="1954800"/>
             <wp:effectExtent l="0" t="0" r="0" b="0"/>
             <wp:docPr id="56" name="Picture 56"/>
@@ -4818,7 +4818,7 @@
           <w:lang w:val="bg-BG" w:eastAsia="bg-BG" w:bidi="ar-SA"/>
         </w:rPr>
         <w:drawing>
-          <wp:inline distT="0" distB="0" distL="0" distR="0" wp14:anchorId="3BACF943" wp14:editId="75E351AF">
+          <wp:inline distT="0" distB="0" distL="0" distR="0" wp14:anchorId="30E543E0" wp14:editId="6669AC1C">
             <wp:extent cx="5940000" cy="1285200"/>
             <wp:effectExtent l="0" t="0" r="0" b="0"/>
             <wp:docPr id="36" name="Picture 36"/>
@@ -4898,7 +4898,7 @@
           <w:lang w:val="bg-BG" w:eastAsia="bg-BG" w:bidi="ar-SA"/>
         </w:rPr>
         <w:drawing>
-          <wp:inline distT="0" distB="0" distL="0" distR="0" wp14:anchorId="7B182231" wp14:editId="41A38D03">
+          <wp:inline distT="0" distB="0" distL="0" distR="0" wp14:anchorId="7EFC8FCD" wp14:editId="3A259F50">
             <wp:extent cx="5940000" cy="2570400"/>
             <wp:effectExtent l="0" t="0" r="0" b="0"/>
             <wp:docPr id="37" name="Picture 37"/>
@@ -4962,7 +4962,7 @@
           <w:lang w:val="bg-BG" w:eastAsia="bg-BG" w:bidi="ar-SA"/>
         </w:rPr>
         <w:drawing>
-          <wp:inline distT="0" distB="0" distL="0" distR="0" wp14:anchorId="2A4A5223" wp14:editId="6A227544">
+          <wp:inline distT="0" distB="0" distL="0" distR="0" wp14:anchorId="505D9302" wp14:editId="30DD907D">
             <wp:extent cx="5940000" cy="2556000"/>
             <wp:effectExtent l="0" t="0" r="0" b="0"/>
             <wp:docPr id="38" name="Picture 38"/>
@@ -5042,7 +5042,7 @@
         </w:rPr>
         <w:lastRenderedPageBreak/>
         <w:drawing>
-          <wp:inline distT="0" distB="0" distL="0" distR="0" wp14:anchorId="40C7EDE4" wp14:editId="042FEA52">
+          <wp:inline distT="0" distB="0" distL="0" distR="0" wp14:anchorId="3EFCE04E" wp14:editId="0635E276">
             <wp:extent cx="5940000" cy="5324400"/>
             <wp:effectExtent l="0" t="0" r="0" b="0"/>
             <wp:docPr id="39" name="Picture 39"/>
@@ -5135,7 +5135,7 @@
           <w:lang w:val="bg-BG" w:eastAsia="bg-BG" w:bidi="ar-SA"/>
         </w:rPr>
         <w:drawing>
-          <wp:inline distT="0" distB="0" distL="0" distR="0" wp14:anchorId="181FF011" wp14:editId="1C497B31">
+          <wp:inline distT="0" distB="0" distL="0" distR="0" wp14:anchorId="5C3D7F57" wp14:editId="3E4B0878">
             <wp:extent cx="5940000" cy="1292400"/>
             <wp:effectExtent l="0" t="0" r="0" b="0"/>
             <wp:docPr id="41" name="Picture 41"/>
@@ -5222,7 +5222,7 @@
         </w:rPr>
         <w:lastRenderedPageBreak/>
         <w:drawing>
-          <wp:inline distT="0" distB="0" distL="0" distR="0" wp14:anchorId="7299C2C3" wp14:editId="40DB3EAC">
+          <wp:inline distT="0" distB="0" distL="0" distR="0" wp14:anchorId="5F90B198" wp14:editId="4CF9F16E">
             <wp:extent cx="5940000" cy="2671200"/>
             <wp:effectExtent l="0" t="0" r="0" b="0"/>
             <wp:docPr id="40" name="Picture 40"/>
@@ -5289,7 +5289,7 @@
           <w:lang w:val="bg-BG" w:eastAsia="bg-BG" w:bidi="ar-SA"/>
         </w:rPr>
         <w:drawing>
-          <wp:inline distT="0" distB="0" distL="0" distR="0" wp14:anchorId="39F53757" wp14:editId="6CC92647">
+          <wp:inline distT="0" distB="0" distL="0" distR="0" wp14:anchorId="2BAFE14E" wp14:editId="156326BC">
             <wp:extent cx="5940000" cy="1285200"/>
             <wp:effectExtent l="0" t="0" r="0" b="0"/>
             <wp:docPr id="42" name="Picture 42"/>
@@ -5363,7 +5363,7 @@
         </w:rPr>
         <w:lastRenderedPageBreak/>
         <w:drawing>
-          <wp:inline distT="0" distB="0" distL="0" distR="0" wp14:anchorId="52259404" wp14:editId="71037C65">
+          <wp:inline distT="0" distB="0" distL="0" distR="0" wp14:anchorId="17D1B305" wp14:editId="62CD8D8C">
             <wp:extent cx="5940000" cy="5158800"/>
             <wp:effectExtent l="0" t="0" r="0" b="0"/>
             <wp:docPr id="43" name="Picture 43"/>
@@ -5480,7 +5480,7 @@
         </w:rPr>
         <w:lastRenderedPageBreak/>
         <w:drawing>
-          <wp:inline distT="0" distB="0" distL="0" distR="0" wp14:anchorId="0E881180" wp14:editId="685465D6">
+          <wp:inline distT="0" distB="0" distL="0" distR="0" wp14:anchorId="02BC1FAF" wp14:editId="06183EAA">
             <wp:extent cx="5940000" cy="3211200"/>
             <wp:effectExtent l="0" t="0" r="0" b="0"/>
             <wp:docPr id="24" name="Picture 24"/>
@@ -5588,7 +5588,7 @@
         </w:rPr>
         <w:lastRenderedPageBreak/>
         <w:drawing>
-          <wp:inline distT="0" distB="0" distL="0" distR="0" wp14:anchorId="0D103AC2" wp14:editId="748051C2">
+          <wp:inline distT="0" distB="0" distL="0" distR="0" wp14:anchorId="6B28BB2D" wp14:editId="14A19FC2">
             <wp:extent cx="5940000" cy="5176800"/>
             <wp:effectExtent l="0" t="0" r="0" b="0"/>
             <wp:docPr id="45" name="Picture 45"/>
@@ -5666,7 +5666,7 @@
           <w:lang w:val="bg-BG" w:eastAsia="bg-BG" w:bidi="ar-SA"/>
         </w:rPr>
         <w:drawing>
-          <wp:inline distT="0" distB="0" distL="0" distR="0" wp14:anchorId="687EE0E4" wp14:editId="5FDED255">
+          <wp:inline distT="0" distB="0" distL="0" distR="0" wp14:anchorId="177A87C2" wp14:editId="52B6CC62">
             <wp:extent cx="5940000" cy="2696400"/>
             <wp:effectExtent l="0" t="0" r="0" b="0"/>
             <wp:docPr id="49" name="Picture 49"/>
@@ -5976,7 +5976,7 @@
           <w:lang w:val="bg-BG" w:eastAsia="bg-BG" w:bidi="ar-SA"/>
         </w:rPr>
         <w:drawing>
-          <wp:inline distT="0" distB="0" distL="0" distR="0" wp14:anchorId="5EDAA560" wp14:editId="78322A0E">
+          <wp:inline distT="0" distB="0" distL="0" distR="0" wp14:anchorId="49CB9A33" wp14:editId="22E78520">
             <wp:extent cx="5940000" cy="3013200"/>
             <wp:effectExtent l="0" t="0" r="0" b="0"/>
             <wp:docPr id="12" name="Picture 12"/>
@@ -7437,7 +7437,7 @@
         </w:rPr>
         <w:lastRenderedPageBreak/>
         <w:drawing>
-          <wp:inline distT="0" distB="0" distL="0" distR="0" wp14:anchorId="336464BD" wp14:editId="79C63528">
+          <wp:inline distT="0" distB="0" distL="0" distR="0" wp14:anchorId="26EAD400" wp14:editId="19D3C065">
             <wp:extent cx="5940000" cy="3488400"/>
             <wp:effectExtent l="0" t="0" r="0" b="0"/>
             <wp:docPr id="54" name="Picture 54"/>
@@ -7527,7 +7527,7 @@
         </w:rPr>
         <w:lastRenderedPageBreak/>
         <w:drawing>
-          <wp:inline distT="0" distB="0" distL="0" distR="0" wp14:anchorId="5FC50510" wp14:editId="73D0AB57">
+          <wp:inline distT="0" distB="0" distL="0" distR="0" wp14:anchorId="6B88A59A" wp14:editId="7445E6A6">
             <wp:extent cx="5940000" cy="7678800"/>
             <wp:effectExtent l="0" t="0" r="0" b="0"/>
             <wp:docPr id="52" name="Picture 52"/>
@@ -7607,7 +7607,7 @@
           <w:lang w:val="bg-BG" w:eastAsia="bg-BG" w:bidi="ar-SA"/>
         </w:rPr>
         <w:drawing>
-          <wp:inline distT="0" distB="0" distL="0" distR="0" wp14:anchorId="2480C476" wp14:editId="3F173F3B">
+          <wp:inline distT="0" distB="0" distL="0" distR="0" wp14:anchorId="38AE691D" wp14:editId="16034C4A">
             <wp:extent cx="5940000" cy="4046400"/>
             <wp:effectExtent l="0" t="0" r="0" b="0"/>
             <wp:docPr id="53" name="Picture 53"/>
@@ -7696,7 +7696,7 @@
           <w:noProof/>
         </w:rPr>
         <w:drawing>
-          <wp:inline distT="0" distB="0" distL="0" distR="0" wp14:anchorId="748D6304" wp14:editId="6F1C8916">
+          <wp:inline distT="0" distB="0" distL="0" distR="0" wp14:anchorId="179262B1" wp14:editId="65E0CF6E">
             <wp:extent cx="5618563" cy="1900142"/>
             <wp:effectExtent l="0" t="0" r="1270" b="5080"/>
             <wp:docPr id="60" name="Picture 60"/>
@@ -7829,7 +7829,7 @@
           <w:noProof/>
         </w:rPr>
         <w:drawing>
-          <wp:inline distT="0" distB="0" distL="0" distR="0">
+          <wp:inline distT="0" distB="0" distL="0" distR="0" wp14:anchorId="7C829276" wp14:editId="3839C176">
             <wp:extent cx="3063269" cy="2124282"/>
             <wp:effectExtent l="0" t="0" r="0" b="0"/>
             <wp:docPr id="63" name="Picture 63"/>
@@ -7910,7 +7910,7 @@
           <w:noProof/>
         </w:rPr>
         <w:drawing>
-          <wp:inline distT="0" distB="0" distL="0" distR="0">
+          <wp:inline distT="0" distB="0" distL="0" distR="0" wp14:anchorId="1ABFAACE" wp14:editId="460859A2">
             <wp:extent cx="3090698" cy="2093289"/>
             <wp:effectExtent l="0" t="0" r="0" b="0"/>
             <wp:docPr id="64" name="Picture 64"/>
@@ -8018,6 +8018,206 @@
     <w:p>
       <w:pPr>
         <w:pStyle w:val="Standard1"/>
+        <w:numPr>
+          <w:ilvl w:val="0"/>
+          <w:numId w:val="27"/>
+        </w:numPr>
+      </w:pPr>
+      <w:r>
+        <w:t xml:space="preserve">Configure </w:t>
+      </w:r>
+      <w:r>
+        <w:t>Auto-capture</w:t>
+      </w:r>
+    </w:p>
+    <w:p>
+      <w:pPr>
+        <w:pStyle w:val="Standard1"/>
+      </w:pPr>
+    </w:p>
+    <w:p>
+      <w:r>
+        <w:lastRenderedPageBreak/>
+        <w:t>Auto-capture is possible for orders when VCN is not enabled.</w:t>
+      </w:r>
+    </w:p>
+    <w:p>
+      <w:r>
+        <w:t>Auto-capture is enabled via a site preference located in “</w:t>
+      </w:r>
+      <w:proofErr w:type="spellStart"/>
+      <w:r>
+        <w:rPr>
+          <w:i/>
+          <w:iCs/>
+        </w:rPr>
+        <w:t>Klarna_Payments</w:t>
+      </w:r>
+      <w:proofErr w:type="spellEnd"/>
+      <w:r>
+        <w:t>” preference group.</w:t>
+      </w:r>
+    </w:p>
+    <w:p>
+      <w:r>
+        <w:t xml:space="preserve">If the preference is enabled (by default it isn’t), a full amount capture is attempted prior to acknowledging the order with </w:t>
+      </w:r>
+      <w:proofErr w:type="spellStart"/>
+      <w:r>
+        <w:t>Klarna</w:t>
+      </w:r>
+      <w:proofErr w:type="spellEnd"/>
+      <w:r>
+        <w:t xml:space="preserve">. If the capture is successful, the DW order’s payment transaction is marked as Paid, which can be checked in the Business Manager. </w:t>
+      </w:r>
+    </w:p>
+    <w:p>
+      <w:r>
+        <w:rPr>
+          <w:noProof/>
+        </w:rPr>
+        <w:drawing>
+          <wp:inline distT="0" distB="0" distL="0" distR="0" wp14:anchorId="512A8CF7" wp14:editId="686EC5C8">
+            <wp:extent cx="3739112" cy="2529444"/>
+            <wp:effectExtent l="0" t="0" r="0" b="0"/>
+            <wp:docPr id="44" name="Picture 44"/>
+            <wp:cNvGraphicFramePr>
+              <a:graphicFrameLocks xmlns:a="http://schemas.openxmlformats.org/drawingml/2006/main" noChangeAspect="1"/>
+            </wp:cNvGraphicFramePr>
+            <a:graphic xmlns:a="http://schemas.openxmlformats.org/drawingml/2006/main">
+              <a:graphicData uri="http://schemas.openxmlformats.org/drawingml/2006/picture">
+                <pic:pic xmlns:pic="http://schemas.openxmlformats.org/drawingml/2006/picture">
+                  <pic:nvPicPr>
+                    <pic:cNvPr id="0" name="Picture 1"/>
+                    <pic:cNvPicPr>
+                      <a:picLocks noChangeAspect="1" noChangeArrowheads="1"/>
+                    </pic:cNvPicPr>
+                  </pic:nvPicPr>
+                  <pic:blipFill>
+                    <a:blip r:embed="rId41">
+                      <a:extLst>
+                        <a:ext uri="{28A0092B-C50C-407E-A947-70E740481C1C}">
+                          <a14:useLocalDpi xmlns:a14="http://schemas.microsoft.com/office/drawing/2010/main" val="0"/>
+                        </a:ext>
+                      </a:extLst>
+                    </a:blip>
+                    <a:srcRect/>
+                    <a:stretch>
+                      <a:fillRect/>
+                    </a:stretch>
+                  </pic:blipFill>
+                  <pic:spPr bwMode="auto">
+                    <a:xfrm>
+                      <a:off x="0" y="0"/>
+                      <a:ext cx="3770252" cy="2550510"/>
+                    </a:xfrm>
+                    <a:prstGeom prst="rect">
+                      <a:avLst/>
+                    </a:prstGeom>
+                    <a:noFill/>
+                    <a:ln>
+                      <a:noFill/>
+                    </a:ln>
+                  </pic:spPr>
+                </pic:pic>
+              </a:graphicData>
+            </a:graphic>
+          </wp:inline>
+        </w:drawing>
+      </w:r>
+    </w:p>
+    <w:p>
+      <w:r>
+        <w:t>The order will be marked as “</w:t>
+      </w:r>
+      <w:r>
+        <w:rPr>
+          <w:i/>
+          <w:iCs/>
+        </w:rPr>
+        <w:t>Captured</w:t>
+      </w:r>
+      <w:r>
+        <w:t xml:space="preserve">” in the </w:t>
+      </w:r>
+      <w:proofErr w:type="spellStart"/>
+      <w:r>
+        <w:t>Klarna’s</w:t>
+      </w:r>
+      <w:proofErr w:type="spellEnd"/>
+      <w:r>
+        <w:t xml:space="preserve"> Merchant Dashboard. </w:t>
+      </w:r>
+    </w:p>
+    <w:p>
+      <w:r>
+        <w:rPr>
+          <w:noProof/>
+        </w:rPr>
+        <w:drawing>
+          <wp:inline distT="0" distB="0" distL="0" distR="0" wp14:anchorId="7CA672A1" wp14:editId="188876B0">
+            <wp:extent cx="3865418" cy="3238572"/>
+            <wp:effectExtent l="0" t="0" r="0" b="0"/>
+            <wp:docPr id="59" name="Picture 59"/>
+            <wp:cNvGraphicFramePr>
+              <a:graphicFrameLocks xmlns:a="http://schemas.openxmlformats.org/drawingml/2006/main" noChangeAspect="1"/>
+            </wp:cNvGraphicFramePr>
+            <a:graphic xmlns:a="http://schemas.openxmlformats.org/drawingml/2006/main">
+              <a:graphicData uri="http://schemas.openxmlformats.org/drawingml/2006/picture">
+                <pic:pic xmlns:pic="http://schemas.openxmlformats.org/drawingml/2006/picture">
+                  <pic:nvPicPr>
+                    <pic:cNvPr id="0" name="Picture 2"/>
+                    <pic:cNvPicPr>
+                      <a:picLocks noChangeAspect="1" noChangeArrowheads="1"/>
+                    </pic:cNvPicPr>
+                  </pic:nvPicPr>
+                  <pic:blipFill>
+                    <a:blip r:embed="rId42" cstate="print">
+                      <a:extLst>
+                        <a:ext uri="{28A0092B-C50C-407E-A947-70E740481C1C}">
+                          <a14:useLocalDpi xmlns:a14="http://schemas.microsoft.com/office/drawing/2010/main" val="0"/>
+                        </a:ext>
+                      </a:extLst>
+                    </a:blip>
+                    <a:srcRect/>
+                    <a:stretch>
+                      <a:fillRect/>
+                    </a:stretch>
+                  </pic:blipFill>
+                  <pic:spPr bwMode="auto">
+                    <a:xfrm>
+                      <a:off x="0" y="0"/>
+                      <a:ext cx="3892890" cy="3261589"/>
+                    </a:xfrm>
+                    <a:prstGeom prst="rect">
+                      <a:avLst/>
+                    </a:prstGeom>
+                    <a:noFill/>
+                    <a:ln>
+                      <a:noFill/>
+                    </a:ln>
+                  </pic:spPr>
+                </pic:pic>
+              </a:graphicData>
+            </a:graphic>
+          </wp:inline>
+        </w:drawing>
+      </w:r>
+    </w:p>
+    <w:p>
+      <w:r>
+        <w:t>If the capture is unsuccessful, an error will be logged in the custom error log.</w:t>
+      </w:r>
+    </w:p>
+    <w:p>
+      <w:pPr>
+        <w:pStyle w:val="Standard1"/>
+        <w:ind w:left="0"/>
+      </w:pPr>
+    </w:p>
+    <w:p>
+      <w:pPr>
+        <w:pStyle w:val="Standard1"/>
       </w:pPr>
     </w:p>
     <w:p>
@@ -8782,7 +8982,7 @@
           <w:lang w:val="bg-BG" w:eastAsia="bg-BG" w:bidi="ar-SA"/>
         </w:rPr>
         <w:drawing>
-          <wp:inline distT="0" distB="0" distL="0" distR="0">
+          <wp:inline distT="0" distB="0" distL="0" distR="0" wp14:anchorId="4963698D" wp14:editId="05D52DED">
             <wp:extent cx="5940000" cy="3006000"/>
             <wp:effectExtent l="0" t="0" r="0" b="0"/>
             <wp:docPr id="13" name="Picture 13" descr="https://developers.klarna.com/uploads/media/57dfcc928139d/KC_color_customized.png"/>
@@ -8799,7 +8999,7 @@
                     </pic:cNvPicPr>
                   </pic:nvPicPr>
                   <pic:blipFill>
-                    <a:blip r:embed="rId41">
+                    <a:blip r:embed="rId43">
                       <a:extLst>
                         <a:ext uri="{28A0092B-C50C-407E-A947-70E740481C1C}">
                           <a14:useLocalDpi xmlns:a14="http://schemas.microsoft.com/office/drawing/2010/main" val="0"/>
@@ -9514,7 +9714,7 @@
         </w:rPr>
         <w:t xml:space="preserve">. This script should return a JSON string to be used as a value for the body sub-field of the attachment field as </w:t>
       </w:r>
-      <w:hyperlink r:id="rId42" w:anchor="payments-api__create-a-new-orderattachment__body" w:history="1">
+      <w:hyperlink r:id="rId44" w:anchor="payments-api__create-a-new-orderattachment__body" w:history="1">
         <w:r>
           <w:rPr>
             <w:rStyle w:val="Hyperlink"/>
@@ -16639,7 +16839,7 @@
         </w:rPr>
         <w:lastRenderedPageBreak/>
         <w:drawing>
-          <wp:inline distT="0" distB="0" distL="0" distR="0" wp14:anchorId="140E6B2B" wp14:editId="536DB4D9">
+          <wp:inline distT="0" distB="0" distL="0" distR="0" wp14:anchorId="5E4F9F8F" wp14:editId="2FA90F36">
             <wp:extent cx="5940000" cy="4474800"/>
             <wp:effectExtent l="0" t="0" r="0" b="0"/>
             <wp:docPr id="33" name="Picture 33"/>
@@ -16654,7 +16854,7 @@
                     <pic:cNvPicPr/>
                   </pic:nvPicPr>
                   <pic:blipFill>
-                    <a:blip r:embed="rId43"/>
+                    <a:blip r:embed="rId45"/>
                     <a:stretch>
                       <a:fillRect/>
                     </a:stretch>
@@ -16810,7 +17010,7 @@
         </w:rPr>
         <w:lastRenderedPageBreak/>
         <w:drawing>
-          <wp:inline distT="0" distB="0" distL="0" distR="0" wp14:anchorId="01C6A73D" wp14:editId="3D0A8915">
+          <wp:inline distT="0" distB="0" distL="0" distR="0" wp14:anchorId="03B9516E" wp14:editId="77758F05">
             <wp:extent cx="5940000" cy="2772000"/>
             <wp:effectExtent l="0" t="0" r="0" b="0"/>
             <wp:docPr id="18" name="Picture 18"/>
@@ -16825,7 +17025,7 @@
                     <pic:cNvPicPr/>
                   </pic:nvPicPr>
                   <pic:blipFill>
-                    <a:blip r:embed="rId44"/>
+                    <a:blip r:embed="rId46"/>
                     <a:stretch>
                       <a:fillRect/>
                     </a:stretch>
@@ -16887,476 +17087,10 @@
           <w:lang w:val="bg-BG" w:eastAsia="bg-BG" w:bidi="ar-SA"/>
         </w:rPr>
         <w:drawing>
-          <wp:inline distT="0" distB="0" distL="0" distR="0" wp14:anchorId="16D1E0F1" wp14:editId="20A316F8">
+          <wp:inline distT="0" distB="0" distL="0" distR="0" wp14:anchorId="73FCBD81" wp14:editId="41FF0675">
             <wp:extent cx="5940000" cy="1620000"/>
             <wp:effectExtent l="0" t="0" r="0" b="0"/>
             <wp:docPr id="19" name="Picture 19"/>
-            <wp:cNvGraphicFramePr>
-              <a:graphicFrameLocks xmlns:a="http://schemas.openxmlformats.org/drawingml/2006/main" noChangeAspect="1"/>
-            </wp:cNvGraphicFramePr>
-            <a:graphic xmlns:a="http://schemas.openxmlformats.org/drawingml/2006/main">
-              <a:graphicData uri="http://schemas.openxmlformats.org/drawingml/2006/picture">
-                <pic:pic xmlns:pic="http://schemas.openxmlformats.org/drawingml/2006/picture">
-                  <pic:nvPicPr>
-                    <pic:cNvPr id="1" name=""/>
-                    <pic:cNvPicPr/>
-                  </pic:nvPicPr>
-                  <pic:blipFill>
-                    <a:blip r:embed="rId45"/>
-                    <a:stretch>
-                      <a:fillRect/>
-                    </a:stretch>
-                  </pic:blipFill>
-                  <pic:spPr>
-                    <a:xfrm>
-                      <a:off x="0" y="0"/>
-                      <a:ext cx="5940000" cy="1620000"/>
-                    </a:xfrm>
-                    <a:prstGeom prst="rect">
-                      <a:avLst/>
-                    </a:prstGeom>
-                  </pic:spPr>
-                </pic:pic>
-              </a:graphicData>
-            </a:graphic>
-          </wp:inline>
-        </w:drawing>
-      </w:r>
-    </w:p>
-    <w:p>
-      <w:pPr>
-        <w:pStyle w:val="Standard1"/>
-      </w:pPr>
-      <w:r>
-        <w:t xml:space="preserve">Custom Object Definition: </w:t>
-      </w:r>
-    </w:p>
-    <w:p>
-      <w:pPr>
-        <w:pStyle w:val="Standard1"/>
-        <w:rPr>
-          <w:rFonts w:ascii="Arial" w:hAnsi="Arial" w:cs="Arial"/>
-          <w:sz w:val="16"/>
-          <w:szCs w:val="16"/>
-          <w:lang w:val="bg-BG" w:bidi="ar-SA"/>
-        </w:rPr>
-      </w:pPr>
-      <w:proofErr w:type="spellStart"/>
-      <w:r>
-        <w:rPr>
-          <w:rFonts w:ascii="Arial" w:hAnsi="Arial" w:cs="Arial"/>
-          <w:sz w:val="16"/>
-          <w:szCs w:val="16"/>
-          <w:lang w:val="bg-BG" w:bidi="ar-SA"/>
-        </w:rPr>
-        <w:t>After</w:t>
-      </w:r>
-      <w:proofErr w:type="spellEnd"/>
-      <w:r>
-        <w:rPr>
-          <w:rFonts w:ascii="Arial" w:hAnsi="Arial" w:cs="Arial"/>
-          <w:sz w:val="16"/>
-          <w:szCs w:val="16"/>
-          <w:lang w:val="bg-BG" w:bidi="ar-SA"/>
-        </w:rPr>
-        <w:t xml:space="preserve"> </w:t>
-      </w:r>
-      <w:proofErr w:type="spellStart"/>
-      <w:r>
-        <w:rPr>
-          <w:rFonts w:ascii="Arial" w:hAnsi="Arial" w:cs="Arial"/>
-          <w:sz w:val="16"/>
-          <w:szCs w:val="16"/>
-          <w:lang w:val="bg-BG" w:bidi="ar-SA"/>
-        </w:rPr>
-        <w:t>importing</w:t>
-      </w:r>
-      <w:proofErr w:type="spellEnd"/>
-      <w:r>
-        <w:rPr>
-          <w:rFonts w:ascii="Arial" w:hAnsi="Arial" w:cs="Arial"/>
-          <w:sz w:val="16"/>
-          <w:szCs w:val="16"/>
-          <w:lang w:val="bg-BG" w:bidi="ar-SA"/>
-        </w:rPr>
-        <w:t xml:space="preserve"> </w:t>
-      </w:r>
-      <w:proofErr w:type="spellStart"/>
-      <w:r>
-        <w:rPr>
-          <w:rFonts w:ascii="Arial" w:hAnsi="Arial" w:cs="Arial"/>
-          <w:sz w:val="16"/>
-          <w:szCs w:val="16"/>
-          <w:lang w:val="bg-BG" w:bidi="ar-SA"/>
-        </w:rPr>
-        <w:t>metadata</w:t>
-      </w:r>
-      <w:proofErr w:type="spellEnd"/>
-      <w:r>
-        <w:rPr>
-          <w:rFonts w:ascii="Arial" w:hAnsi="Arial" w:cs="Arial"/>
-          <w:sz w:val="16"/>
-          <w:szCs w:val="16"/>
-          <w:lang w:val="bg-BG" w:bidi="ar-SA"/>
-        </w:rPr>
-        <w:t xml:space="preserve"> </w:t>
-      </w:r>
-      <w:proofErr w:type="spellStart"/>
-      <w:r>
-        <w:rPr>
-          <w:rFonts w:ascii="Arial" w:hAnsi="Arial" w:cs="Arial"/>
-          <w:sz w:val="16"/>
-          <w:szCs w:val="16"/>
-          <w:lang w:val="bg-BG" w:bidi="ar-SA"/>
-        </w:rPr>
-        <w:t>there</w:t>
-      </w:r>
-      <w:proofErr w:type="spellEnd"/>
-      <w:r>
-        <w:rPr>
-          <w:rFonts w:ascii="Arial" w:hAnsi="Arial" w:cs="Arial"/>
-          <w:sz w:val="16"/>
-          <w:szCs w:val="16"/>
-          <w:lang w:val="bg-BG" w:bidi="ar-SA"/>
-        </w:rPr>
-        <w:t xml:space="preserve"> </w:t>
-      </w:r>
-      <w:proofErr w:type="spellStart"/>
-      <w:r>
-        <w:rPr>
-          <w:rFonts w:ascii="Arial" w:hAnsi="Arial" w:cs="Arial"/>
-          <w:sz w:val="16"/>
-          <w:szCs w:val="16"/>
-          <w:lang w:val="bg-BG" w:bidi="ar-SA"/>
-        </w:rPr>
-        <w:t>will</w:t>
-      </w:r>
-      <w:proofErr w:type="spellEnd"/>
-      <w:r>
-        <w:rPr>
-          <w:rFonts w:ascii="Arial" w:hAnsi="Arial" w:cs="Arial"/>
-          <w:sz w:val="16"/>
-          <w:szCs w:val="16"/>
-          <w:lang w:val="bg-BG" w:bidi="ar-SA"/>
-        </w:rPr>
-        <w:t xml:space="preserve"> </w:t>
-      </w:r>
-      <w:proofErr w:type="spellStart"/>
-      <w:r>
-        <w:rPr>
-          <w:rFonts w:ascii="Arial" w:hAnsi="Arial" w:cs="Arial"/>
-          <w:sz w:val="16"/>
-          <w:szCs w:val="16"/>
-          <w:lang w:val="bg-BG" w:bidi="ar-SA"/>
-        </w:rPr>
-        <w:t>be</w:t>
-      </w:r>
-      <w:proofErr w:type="spellEnd"/>
-      <w:r>
-        <w:rPr>
-          <w:rFonts w:ascii="Arial" w:hAnsi="Arial" w:cs="Arial"/>
-          <w:sz w:val="16"/>
-          <w:szCs w:val="16"/>
-          <w:lang w:val="bg-BG" w:bidi="ar-SA"/>
-        </w:rPr>
-        <w:t xml:space="preserve"> a </w:t>
-      </w:r>
-      <w:proofErr w:type="spellStart"/>
-      <w:r>
-        <w:rPr>
-          <w:rFonts w:ascii="Arial" w:hAnsi="Arial" w:cs="Arial"/>
-          <w:sz w:val="16"/>
-          <w:szCs w:val="16"/>
-          <w:lang w:val="bg-BG" w:bidi="ar-SA"/>
-        </w:rPr>
-        <w:t>site</w:t>
-      </w:r>
-      <w:proofErr w:type="spellEnd"/>
-      <w:r>
-        <w:rPr>
-          <w:rFonts w:ascii="Arial" w:hAnsi="Arial" w:cs="Arial"/>
-          <w:sz w:val="16"/>
-          <w:szCs w:val="16"/>
-          <w:lang w:val="bg-BG" w:bidi="ar-SA"/>
-        </w:rPr>
-        <w:t xml:space="preserve"> </w:t>
-      </w:r>
-      <w:proofErr w:type="spellStart"/>
-      <w:r>
-        <w:rPr>
-          <w:rFonts w:ascii="Arial" w:hAnsi="Arial" w:cs="Arial"/>
-          <w:sz w:val="16"/>
-          <w:szCs w:val="16"/>
-          <w:lang w:val="bg-BG" w:bidi="ar-SA"/>
-        </w:rPr>
-        <w:t>specific</w:t>
-      </w:r>
-      <w:proofErr w:type="spellEnd"/>
-      <w:r>
-        <w:rPr>
-          <w:rFonts w:ascii="Arial" w:hAnsi="Arial" w:cs="Arial"/>
-          <w:sz w:val="16"/>
-          <w:szCs w:val="16"/>
-          <w:lang w:val="bg-BG" w:bidi="ar-SA"/>
-        </w:rPr>
-        <w:t xml:space="preserve"> </w:t>
-      </w:r>
-      <w:proofErr w:type="spellStart"/>
-      <w:r>
-        <w:rPr>
-          <w:rFonts w:ascii="Arial" w:hAnsi="Arial" w:cs="Arial"/>
-          <w:sz w:val="16"/>
-          <w:szCs w:val="16"/>
-          <w:lang w:val="bg-BG" w:bidi="ar-SA"/>
-        </w:rPr>
-        <w:t>custom</w:t>
-      </w:r>
-      <w:proofErr w:type="spellEnd"/>
-      <w:r>
-        <w:rPr>
-          <w:rFonts w:ascii="Arial" w:hAnsi="Arial" w:cs="Arial"/>
-          <w:sz w:val="16"/>
-          <w:szCs w:val="16"/>
-          <w:lang w:val="bg-BG" w:bidi="ar-SA"/>
-        </w:rPr>
-        <w:t xml:space="preserve"> </w:t>
-      </w:r>
-      <w:proofErr w:type="spellStart"/>
-      <w:r>
-        <w:rPr>
-          <w:rFonts w:ascii="Arial" w:hAnsi="Arial" w:cs="Arial"/>
-          <w:sz w:val="16"/>
-          <w:szCs w:val="16"/>
-          <w:lang w:val="bg-BG" w:bidi="ar-SA"/>
-        </w:rPr>
-        <w:t>object</w:t>
-      </w:r>
-      <w:proofErr w:type="spellEnd"/>
-      <w:r>
-        <w:rPr>
-          <w:rFonts w:ascii="Arial" w:hAnsi="Arial" w:cs="Arial"/>
-          <w:sz w:val="16"/>
-          <w:szCs w:val="16"/>
-          <w:lang w:val="bg-BG" w:bidi="ar-SA"/>
-        </w:rPr>
-        <w:t xml:space="preserve"> </w:t>
-      </w:r>
-      <w:proofErr w:type="spellStart"/>
-      <w:r>
-        <w:rPr>
-          <w:rFonts w:ascii="Arial" w:hAnsi="Arial" w:cs="Arial"/>
-          <w:sz w:val="16"/>
-          <w:szCs w:val="16"/>
-          <w:lang w:val="bg-BG" w:bidi="ar-SA"/>
-        </w:rPr>
-        <w:t>to</w:t>
-      </w:r>
-      <w:proofErr w:type="spellEnd"/>
-      <w:r>
-        <w:rPr>
-          <w:rFonts w:ascii="Arial" w:hAnsi="Arial" w:cs="Arial"/>
-          <w:sz w:val="16"/>
-          <w:szCs w:val="16"/>
-          <w:lang w:val="bg-BG" w:bidi="ar-SA"/>
-        </w:rPr>
-        <w:t xml:space="preserve"> </w:t>
-      </w:r>
-      <w:proofErr w:type="spellStart"/>
-      <w:r>
-        <w:rPr>
-          <w:rFonts w:ascii="Arial" w:hAnsi="Arial" w:cs="Arial"/>
-          <w:sz w:val="16"/>
-          <w:szCs w:val="16"/>
-          <w:lang w:val="bg-BG" w:bidi="ar-SA"/>
-        </w:rPr>
-        <w:t>store</w:t>
-      </w:r>
-      <w:proofErr w:type="spellEnd"/>
-      <w:r>
-        <w:rPr>
-          <w:rFonts w:ascii="Arial" w:hAnsi="Arial" w:cs="Arial"/>
-          <w:sz w:val="16"/>
-          <w:szCs w:val="16"/>
-          <w:lang w:val="bg-BG" w:bidi="ar-SA"/>
-        </w:rPr>
-        <w:t xml:space="preserve"> </w:t>
-      </w:r>
-      <w:proofErr w:type="spellStart"/>
-      <w:r>
-        <w:rPr>
-          <w:rFonts w:ascii="Arial" w:hAnsi="Arial" w:cs="Arial"/>
-          <w:sz w:val="16"/>
-          <w:szCs w:val="16"/>
-          <w:lang w:bidi="ar-SA"/>
-        </w:rPr>
-        <w:t>Klarna</w:t>
-      </w:r>
-      <w:proofErr w:type="spellEnd"/>
-      <w:r>
-        <w:rPr>
-          <w:rFonts w:ascii="Arial" w:hAnsi="Arial" w:cs="Arial"/>
-          <w:sz w:val="16"/>
-          <w:szCs w:val="16"/>
-          <w:lang w:bidi="ar-SA"/>
-        </w:rPr>
-        <w:t xml:space="preserve"> countries</w:t>
-      </w:r>
-      <w:r>
-        <w:rPr>
-          <w:rFonts w:ascii="Arial" w:hAnsi="Arial" w:cs="Arial"/>
-          <w:sz w:val="16"/>
-          <w:szCs w:val="16"/>
-          <w:lang w:val="bg-BG" w:bidi="ar-SA"/>
-        </w:rPr>
-        <w:t>:</w:t>
-      </w:r>
-    </w:p>
-    <w:p>
-      <w:pPr>
-        <w:pStyle w:val="BodyText"/>
-        <w:rPr>
-          <w:rFonts w:ascii="Trebuchet MS" w:hAnsi="Trebuchet MS"/>
-          <w:iCs/>
-          <w:sz w:val="18"/>
-          <w:szCs w:val="18"/>
-        </w:rPr>
-      </w:pPr>
-      <w:r>
-        <w:rPr>
-          <w:noProof/>
-          <w:lang w:val="bg-BG" w:eastAsia="bg-BG" w:bidi="ar-SA"/>
-        </w:rPr>
-        <w:drawing>
-          <wp:inline distT="0" distB="0" distL="0" distR="0" wp14:anchorId="4DBD82AA" wp14:editId="1494B252">
-            <wp:extent cx="5940000" cy="2282400"/>
-            <wp:effectExtent l="0" t="0" r="0" b="0"/>
-            <wp:docPr id="20" name="Picture 20"/>
-            <wp:cNvGraphicFramePr>
-              <a:graphicFrameLocks xmlns:a="http://schemas.openxmlformats.org/drawingml/2006/main" noChangeAspect="1"/>
-            </wp:cNvGraphicFramePr>
-            <a:graphic xmlns:a="http://schemas.openxmlformats.org/drawingml/2006/main">
-              <a:graphicData uri="http://schemas.openxmlformats.org/drawingml/2006/picture">
-                <pic:pic xmlns:pic="http://schemas.openxmlformats.org/drawingml/2006/picture">
-                  <pic:nvPicPr>
-                    <pic:cNvPr id="1" name=""/>
-                    <pic:cNvPicPr/>
-                  </pic:nvPicPr>
-                  <pic:blipFill>
-                    <a:blip r:embed="rId46"/>
-                    <a:stretch>
-                      <a:fillRect/>
-                    </a:stretch>
-                  </pic:blipFill>
-                  <pic:spPr>
-                    <a:xfrm>
-                      <a:off x="0" y="0"/>
-                      <a:ext cx="5940000" cy="2282400"/>
-                    </a:xfrm>
-                    <a:prstGeom prst="rect">
-                      <a:avLst/>
-                    </a:prstGeom>
-                  </pic:spPr>
-                </pic:pic>
-              </a:graphicData>
-            </a:graphic>
-          </wp:inline>
-        </w:drawing>
-      </w:r>
-    </w:p>
-    <w:p>
-      <w:pPr>
-        <w:pStyle w:val="Standard1"/>
-      </w:pPr>
-      <w:r>
-        <w:t xml:space="preserve">Note: The same custom object is used by </w:t>
-      </w:r>
-      <w:proofErr w:type="spellStart"/>
-      <w:r>
-        <w:t>Klarna</w:t>
-      </w:r>
-      <w:proofErr w:type="spellEnd"/>
-      <w:r>
-        <w:t xml:space="preserve"> Checkout </w:t>
-      </w:r>
-    </w:p>
-    <w:p>
-      <w:pPr>
-        <w:pStyle w:val="Standard1"/>
-      </w:pPr>
-      <w:proofErr w:type="spellStart"/>
-      <w:r>
-        <w:lastRenderedPageBreak/>
-        <w:t>KlarnaCountries</w:t>
-      </w:r>
-      <w:proofErr w:type="spellEnd"/>
-      <w:r>
-        <w:t xml:space="preserve"> custom object holds the corresponding locale for each </w:t>
-      </w:r>
-      <w:proofErr w:type="spellStart"/>
-      <w:r>
-        <w:t>Klarna</w:t>
-      </w:r>
-      <w:proofErr w:type="spellEnd"/>
-      <w:r>
-        <w:t xml:space="preserve"> Payments endpoint</w:t>
-      </w:r>
-      <w:r>
-        <w:t xml:space="preserve">. Even if you have locales that are not supported by </w:t>
-      </w:r>
-      <w:proofErr w:type="spellStart"/>
-      <w:r>
-        <w:t>Klarna</w:t>
-      </w:r>
-      <w:proofErr w:type="spellEnd"/>
-      <w:r>
-        <w:t xml:space="preserve"> Payments we recommend </w:t>
-      </w:r>
-      <w:proofErr w:type="gramStart"/>
-      <w:r>
-        <w:t>to make</w:t>
-      </w:r>
-      <w:proofErr w:type="gramEnd"/>
-      <w:r>
-        <w:t xml:space="preserve"> a corresponding entry in the custom object for that locale (you can use one of the other endpoints). </w:t>
-      </w:r>
-      <w:proofErr w:type="gramStart"/>
-      <w:r>
-        <w:t>Thus</w:t>
-      </w:r>
-      <w:proofErr w:type="gramEnd"/>
-      <w:r>
-        <w:t xml:space="preserve"> on the billing page of the unsupported locale you will have the </w:t>
-      </w:r>
-      <w:proofErr w:type="spellStart"/>
-      <w:r>
-        <w:t>Klarna</w:t>
-      </w:r>
-      <w:proofErr w:type="spellEnd"/>
-      <w:r>
-        <w:t xml:space="preserve"> Payments widget showing an appropriate message like below: </w:t>
-      </w:r>
-    </w:p>
-    <w:p>
-      <w:pPr>
-        <w:pStyle w:val="BodyText"/>
-        <w:spacing w:after="0"/>
-        <w:ind w:left="360"/>
-        <w:rPr>
-          <w:rFonts w:ascii="Trebuchet MS" w:hAnsi="Trebuchet MS"/>
-          <w:sz w:val="20"/>
-          <w:szCs w:val="20"/>
-        </w:rPr>
-      </w:pPr>
-      <w:r>
-        <w:rPr>
-          <w:noProof/>
-          <w:lang w:val="bg-BG" w:eastAsia="bg-BG" w:bidi="ar-SA"/>
-        </w:rPr>
-        <w:drawing>
-          <wp:inline distT="0" distB="0" distL="0" distR="0" wp14:anchorId="14862779" wp14:editId="1D21EC97">
-            <wp:extent cx="5940000" cy="3261600"/>
-            <wp:effectExtent l="0" t="0" r="0" b="0"/>
-            <wp:docPr id="26" name="Picture 26"/>
             <wp:cNvGraphicFramePr>
               <a:graphicFrameLocks xmlns:a="http://schemas.openxmlformats.org/drawingml/2006/main" noChangeAspect="1"/>
             </wp:cNvGraphicFramePr>
@@ -17376,6 +17110,472 @@
                   <pic:spPr>
                     <a:xfrm>
                       <a:off x="0" y="0"/>
+                      <a:ext cx="5940000" cy="1620000"/>
+                    </a:xfrm>
+                    <a:prstGeom prst="rect">
+                      <a:avLst/>
+                    </a:prstGeom>
+                  </pic:spPr>
+                </pic:pic>
+              </a:graphicData>
+            </a:graphic>
+          </wp:inline>
+        </w:drawing>
+      </w:r>
+    </w:p>
+    <w:p>
+      <w:pPr>
+        <w:pStyle w:val="Standard1"/>
+      </w:pPr>
+      <w:r>
+        <w:t xml:space="preserve">Custom Object Definition: </w:t>
+      </w:r>
+    </w:p>
+    <w:p>
+      <w:pPr>
+        <w:pStyle w:val="Standard1"/>
+        <w:rPr>
+          <w:rFonts w:ascii="Arial" w:hAnsi="Arial" w:cs="Arial"/>
+          <w:sz w:val="16"/>
+          <w:szCs w:val="16"/>
+          <w:lang w:val="bg-BG" w:bidi="ar-SA"/>
+        </w:rPr>
+      </w:pPr>
+      <w:proofErr w:type="spellStart"/>
+      <w:r>
+        <w:rPr>
+          <w:rFonts w:ascii="Arial" w:hAnsi="Arial" w:cs="Arial"/>
+          <w:sz w:val="16"/>
+          <w:szCs w:val="16"/>
+          <w:lang w:val="bg-BG" w:bidi="ar-SA"/>
+        </w:rPr>
+        <w:t>After</w:t>
+      </w:r>
+      <w:proofErr w:type="spellEnd"/>
+      <w:r>
+        <w:rPr>
+          <w:rFonts w:ascii="Arial" w:hAnsi="Arial" w:cs="Arial"/>
+          <w:sz w:val="16"/>
+          <w:szCs w:val="16"/>
+          <w:lang w:val="bg-BG" w:bidi="ar-SA"/>
+        </w:rPr>
+        <w:t xml:space="preserve"> </w:t>
+      </w:r>
+      <w:proofErr w:type="spellStart"/>
+      <w:r>
+        <w:rPr>
+          <w:rFonts w:ascii="Arial" w:hAnsi="Arial" w:cs="Arial"/>
+          <w:sz w:val="16"/>
+          <w:szCs w:val="16"/>
+          <w:lang w:val="bg-BG" w:bidi="ar-SA"/>
+        </w:rPr>
+        <w:t>importing</w:t>
+      </w:r>
+      <w:proofErr w:type="spellEnd"/>
+      <w:r>
+        <w:rPr>
+          <w:rFonts w:ascii="Arial" w:hAnsi="Arial" w:cs="Arial"/>
+          <w:sz w:val="16"/>
+          <w:szCs w:val="16"/>
+          <w:lang w:val="bg-BG" w:bidi="ar-SA"/>
+        </w:rPr>
+        <w:t xml:space="preserve"> </w:t>
+      </w:r>
+      <w:proofErr w:type="spellStart"/>
+      <w:r>
+        <w:rPr>
+          <w:rFonts w:ascii="Arial" w:hAnsi="Arial" w:cs="Arial"/>
+          <w:sz w:val="16"/>
+          <w:szCs w:val="16"/>
+          <w:lang w:val="bg-BG" w:bidi="ar-SA"/>
+        </w:rPr>
+        <w:t>metadata</w:t>
+      </w:r>
+      <w:proofErr w:type="spellEnd"/>
+      <w:r>
+        <w:rPr>
+          <w:rFonts w:ascii="Arial" w:hAnsi="Arial" w:cs="Arial"/>
+          <w:sz w:val="16"/>
+          <w:szCs w:val="16"/>
+          <w:lang w:val="bg-BG" w:bidi="ar-SA"/>
+        </w:rPr>
+        <w:t xml:space="preserve"> </w:t>
+      </w:r>
+      <w:proofErr w:type="spellStart"/>
+      <w:r>
+        <w:rPr>
+          <w:rFonts w:ascii="Arial" w:hAnsi="Arial" w:cs="Arial"/>
+          <w:sz w:val="16"/>
+          <w:szCs w:val="16"/>
+          <w:lang w:val="bg-BG" w:bidi="ar-SA"/>
+        </w:rPr>
+        <w:t>there</w:t>
+      </w:r>
+      <w:proofErr w:type="spellEnd"/>
+      <w:r>
+        <w:rPr>
+          <w:rFonts w:ascii="Arial" w:hAnsi="Arial" w:cs="Arial"/>
+          <w:sz w:val="16"/>
+          <w:szCs w:val="16"/>
+          <w:lang w:val="bg-BG" w:bidi="ar-SA"/>
+        </w:rPr>
+        <w:t xml:space="preserve"> </w:t>
+      </w:r>
+      <w:proofErr w:type="spellStart"/>
+      <w:r>
+        <w:rPr>
+          <w:rFonts w:ascii="Arial" w:hAnsi="Arial" w:cs="Arial"/>
+          <w:sz w:val="16"/>
+          <w:szCs w:val="16"/>
+          <w:lang w:val="bg-BG" w:bidi="ar-SA"/>
+        </w:rPr>
+        <w:t>will</w:t>
+      </w:r>
+      <w:proofErr w:type="spellEnd"/>
+      <w:r>
+        <w:rPr>
+          <w:rFonts w:ascii="Arial" w:hAnsi="Arial" w:cs="Arial"/>
+          <w:sz w:val="16"/>
+          <w:szCs w:val="16"/>
+          <w:lang w:val="bg-BG" w:bidi="ar-SA"/>
+        </w:rPr>
+        <w:t xml:space="preserve"> </w:t>
+      </w:r>
+      <w:proofErr w:type="spellStart"/>
+      <w:r>
+        <w:rPr>
+          <w:rFonts w:ascii="Arial" w:hAnsi="Arial" w:cs="Arial"/>
+          <w:sz w:val="16"/>
+          <w:szCs w:val="16"/>
+          <w:lang w:val="bg-BG" w:bidi="ar-SA"/>
+        </w:rPr>
+        <w:t>be</w:t>
+      </w:r>
+      <w:proofErr w:type="spellEnd"/>
+      <w:r>
+        <w:rPr>
+          <w:rFonts w:ascii="Arial" w:hAnsi="Arial" w:cs="Arial"/>
+          <w:sz w:val="16"/>
+          <w:szCs w:val="16"/>
+          <w:lang w:val="bg-BG" w:bidi="ar-SA"/>
+        </w:rPr>
+        <w:t xml:space="preserve"> a </w:t>
+      </w:r>
+      <w:proofErr w:type="spellStart"/>
+      <w:r>
+        <w:rPr>
+          <w:rFonts w:ascii="Arial" w:hAnsi="Arial" w:cs="Arial"/>
+          <w:sz w:val="16"/>
+          <w:szCs w:val="16"/>
+          <w:lang w:val="bg-BG" w:bidi="ar-SA"/>
+        </w:rPr>
+        <w:t>site</w:t>
+      </w:r>
+      <w:proofErr w:type="spellEnd"/>
+      <w:r>
+        <w:rPr>
+          <w:rFonts w:ascii="Arial" w:hAnsi="Arial" w:cs="Arial"/>
+          <w:sz w:val="16"/>
+          <w:szCs w:val="16"/>
+          <w:lang w:val="bg-BG" w:bidi="ar-SA"/>
+        </w:rPr>
+        <w:t xml:space="preserve"> </w:t>
+      </w:r>
+      <w:proofErr w:type="spellStart"/>
+      <w:r>
+        <w:rPr>
+          <w:rFonts w:ascii="Arial" w:hAnsi="Arial" w:cs="Arial"/>
+          <w:sz w:val="16"/>
+          <w:szCs w:val="16"/>
+          <w:lang w:val="bg-BG" w:bidi="ar-SA"/>
+        </w:rPr>
+        <w:t>specific</w:t>
+      </w:r>
+      <w:proofErr w:type="spellEnd"/>
+      <w:r>
+        <w:rPr>
+          <w:rFonts w:ascii="Arial" w:hAnsi="Arial" w:cs="Arial"/>
+          <w:sz w:val="16"/>
+          <w:szCs w:val="16"/>
+          <w:lang w:val="bg-BG" w:bidi="ar-SA"/>
+        </w:rPr>
+        <w:t xml:space="preserve"> </w:t>
+      </w:r>
+      <w:proofErr w:type="spellStart"/>
+      <w:r>
+        <w:rPr>
+          <w:rFonts w:ascii="Arial" w:hAnsi="Arial" w:cs="Arial"/>
+          <w:sz w:val="16"/>
+          <w:szCs w:val="16"/>
+          <w:lang w:val="bg-BG" w:bidi="ar-SA"/>
+        </w:rPr>
+        <w:t>custom</w:t>
+      </w:r>
+      <w:proofErr w:type="spellEnd"/>
+      <w:r>
+        <w:rPr>
+          <w:rFonts w:ascii="Arial" w:hAnsi="Arial" w:cs="Arial"/>
+          <w:sz w:val="16"/>
+          <w:szCs w:val="16"/>
+          <w:lang w:val="bg-BG" w:bidi="ar-SA"/>
+        </w:rPr>
+        <w:t xml:space="preserve"> </w:t>
+      </w:r>
+      <w:proofErr w:type="spellStart"/>
+      <w:r>
+        <w:rPr>
+          <w:rFonts w:ascii="Arial" w:hAnsi="Arial" w:cs="Arial"/>
+          <w:sz w:val="16"/>
+          <w:szCs w:val="16"/>
+          <w:lang w:val="bg-BG" w:bidi="ar-SA"/>
+        </w:rPr>
+        <w:t>object</w:t>
+      </w:r>
+      <w:proofErr w:type="spellEnd"/>
+      <w:r>
+        <w:rPr>
+          <w:rFonts w:ascii="Arial" w:hAnsi="Arial" w:cs="Arial"/>
+          <w:sz w:val="16"/>
+          <w:szCs w:val="16"/>
+          <w:lang w:val="bg-BG" w:bidi="ar-SA"/>
+        </w:rPr>
+        <w:t xml:space="preserve"> </w:t>
+      </w:r>
+      <w:proofErr w:type="spellStart"/>
+      <w:r>
+        <w:rPr>
+          <w:rFonts w:ascii="Arial" w:hAnsi="Arial" w:cs="Arial"/>
+          <w:sz w:val="16"/>
+          <w:szCs w:val="16"/>
+          <w:lang w:val="bg-BG" w:bidi="ar-SA"/>
+        </w:rPr>
+        <w:t>to</w:t>
+      </w:r>
+      <w:proofErr w:type="spellEnd"/>
+      <w:r>
+        <w:rPr>
+          <w:rFonts w:ascii="Arial" w:hAnsi="Arial" w:cs="Arial"/>
+          <w:sz w:val="16"/>
+          <w:szCs w:val="16"/>
+          <w:lang w:val="bg-BG" w:bidi="ar-SA"/>
+        </w:rPr>
+        <w:t xml:space="preserve"> </w:t>
+      </w:r>
+      <w:proofErr w:type="spellStart"/>
+      <w:r>
+        <w:rPr>
+          <w:rFonts w:ascii="Arial" w:hAnsi="Arial" w:cs="Arial"/>
+          <w:sz w:val="16"/>
+          <w:szCs w:val="16"/>
+          <w:lang w:val="bg-BG" w:bidi="ar-SA"/>
+        </w:rPr>
+        <w:t>store</w:t>
+      </w:r>
+      <w:proofErr w:type="spellEnd"/>
+      <w:r>
+        <w:rPr>
+          <w:rFonts w:ascii="Arial" w:hAnsi="Arial" w:cs="Arial"/>
+          <w:sz w:val="16"/>
+          <w:szCs w:val="16"/>
+          <w:lang w:val="bg-BG" w:bidi="ar-SA"/>
+        </w:rPr>
+        <w:t xml:space="preserve"> </w:t>
+      </w:r>
+      <w:proofErr w:type="spellStart"/>
+      <w:r>
+        <w:rPr>
+          <w:rFonts w:ascii="Arial" w:hAnsi="Arial" w:cs="Arial"/>
+          <w:sz w:val="16"/>
+          <w:szCs w:val="16"/>
+          <w:lang w:bidi="ar-SA"/>
+        </w:rPr>
+        <w:t>Klarna</w:t>
+      </w:r>
+      <w:proofErr w:type="spellEnd"/>
+      <w:r>
+        <w:rPr>
+          <w:rFonts w:ascii="Arial" w:hAnsi="Arial" w:cs="Arial"/>
+          <w:sz w:val="16"/>
+          <w:szCs w:val="16"/>
+          <w:lang w:bidi="ar-SA"/>
+        </w:rPr>
+        <w:t xml:space="preserve"> countries</w:t>
+      </w:r>
+      <w:r>
+        <w:rPr>
+          <w:rFonts w:ascii="Arial" w:hAnsi="Arial" w:cs="Arial"/>
+          <w:sz w:val="16"/>
+          <w:szCs w:val="16"/>
+          <w:lang w:val="bg-BG" w:bidi="ar-SA"/>
+        </w:rPr>
+        <w:t>:</w:t>
+      </w:r>
+    </w:p>
+    <w:p>
+      <w:pPr>
+        <w:pStyle w:val="BodyText"/>
+        <w:rPr>
+          <w:rFonts w:ascii="Trebuchet MS" w:hAnsi="Trebuchet MS"/>
+          <w:iCs/>
+          <w:sz w:val="18"/>
+          <w:szCs w:val="18"/>
+        </w:rPr>
+      </w:pPr>
+      <w:r>
+        <w:rPr>
+          <w:noProof/>
+          <w:lang w:val="bg-BG" w:eastAsia="bg-BG" w:bidi="ar-SA"/>
+        </w:rPr>
+        <w:drawing>
+          <wp:inline distT="0" distB="0" distL="0" distR="0" wp14:anchorId="6FA7956F" wp14:editId="0B1CC8DA">
+            <wp:extent cx="5940000" cy="2282400"/>
+            <wp:effectExtent l="0" t="0" r="0" b="0"/>
+            <wp:docPr id="20" name="Picture 20"/>
+            <wp:cNvGraphicFramePr>
+              <a:graphicFrameLocks xmlns:a="http://schemas.openxmlformats.org/drawingml/2006/main" noChangeAspect="1"/>
+            </wp:cNvGraphicFramePr>
+            <a:graphic xmlns:a="http://schemas.openxmlformats.org/drawingml/2006/main">
+              <a:graphicData uri="http://schemas.openxmlformats.org/drawingml/2006/picture">
+                <pic:pic xmlns:pic="http://schemas.openxmlformats.org/drawingml/2006/picture">
+                  <pic:nvPicPr>
+                    <pic:cNvPr id="1" name=""/>
+                    <pic:cNvPicPr/>
+                  </pic:nvPicPr>
+                  <pic:blipFill>
+                    <a:blip r:embed="rId48"/>
+                    <a:stretch>
+                      <a:fillRect/>
+                    </a:stretch>
+                  </pic:blipFill>
+                  <pic:spPr>
+                    <a:xfrm>
+                      <a:off x="0" y="0"/>
+                      <a:ext cx="5940000" cy="2282400"/>
+                    </a:xfrm>
+                    <a:prstGeom prst="rect">
+                      <a:avLst/>
+                    </a:prstGeom>
+                  </pic:spPr>
+                </pic:pic>
+              </a:graphicData>
+            </a:graphic>
+          </wp:inline>
+        </w:drawing>
+      </w:r>
+    </w:p>
+    <w:p>
+      <w:pPr>
+        <w:pStyle w:val="Standard1"/>
+      </w:pPr>
+      <w:r>
+        <w:t xml:space="preserve">Note: The same custom object is used by </w:t>
+      </w:r>
+      <w:proofErr w:type="spellStart"/>
+      <w:r>
+        <w:t>Klarna</w:t>
+      </w:r>
+      <w:proofErr w:type="spellEnd"/>
+      <w:r>
+        <w:t xml:space="preserve"> Checkout </w:t>
+      </w:r>
+    </w:p>
+    <w:p>
+      <w:pPr>
+        <w:pStyle w:val="Standard1"/>
+      </w:pPr>
+      <w:proofErr w:type="spellStart"/>
+      <w:r>
+        <w:lastRenderedPageBreak/>
+        <w:t>KlarnaCountries</w:t>
+      </w:r>
+      <w:proofErr w:type="spellEnd"/>
+      <w:r>
+        <w:t xml:space="preserve"> custom object holds the corresponding locale for each </w:t>
+      </w:r>
+      <w:proofErr w:type="spellStart"/>
+      <w:r>
+        <w:t>Klarna</w:t>
+      </w:r>
+      <w:proofErr w:type="spellEnd"/>
+      <w:r>
+        <w:t xml:space="preserve"> Payments endpoint</w:t>
+      </w:r>
+      <w:r>
+        <w:t xml:space="preserve">. Even if you have locales that are not supported by </w:t>
+      </w:r>
+      <w:proofErr w:type="spellStart"/>
+      <w:r>
+        <w:t>Klarna</w:t>
+      </w:r>
+      <w:proofErr w:type="spellEnd"/>
+      <w:r>
+        <w:t xml:space="preserve"> Payments we recommend </w:t>
+      </w:r>
+      <w:proofErr w:type="gramStart"/>
+      <w:r>
+        <w:t>to make</w:t>
+      </w:r>
+      <w:proofErr w:type="gramEnd"/>
+      <w:r>
+        <w:t xml:space="preserve"> a corresponding entry in the custom object for that locale (you can use one of the other endpoints). </w:t>
+      </w:r>
+      <w:proofErr w:type="gramStart"/>
+      <w:r>
+        <w:t>Thus</w:t>
+      </w:r>
+      <w:proofErr w:type="gramEnd"/>
+      <w:r>
+        <w:t xml:space="preserve"> on the billing page of the unsupported locale you will have the </w:t>
+      </w:r>
+      <w:proofErr w:type="spellStart"/>
+      <w:r>
+        <w:t>Klarna</w:t>
+      </w:r>
+      <w:proofErr w:type="spellEnd"/>
+      <w:r>
+        <w:t xml:space="preserve"> Payments widget showing an appropriate message like below: </w:t>
+      </w:r>
+    </w:p>
+    <w:p>
+      <w:pPr>
+        <w:pStyle w:val="BodyText"/>
+        <w:spacing w:after="0"/>
+        <w:ind w:left="360"/>
+        <w:rPr>
+          <w:rFonts w:ascii="Trebuchet MS" w:hAnsi="Trebuchet MS"/>
+          <w:sz w:val="20"/>
+          <w:szCs w:val="20"/>
+        </w:rPr>
+      </w:pPr>
+      <w:r>
+        <w:rPr>
+          <w:noProof/>
+          <w:lang w:val="bg-BG" w:eastAsia="bg-BG" w:bidi="ar-SA"/>
+        </w:rPr>
+        <w:drawing>
+          <wp:inline distT="0" distB="0" distL="0" distR="0" wp14:anchorId="6A51FAAE" wp14:editId="660ADAD9">
+            <wp:extent cx="5940000" cy="3261600"/>
+            <wp:effectExtent l="0" t="0" r="0" b="0"/>
+            <wp:docPr id="26" name="Picture 26"/>
+            <wp:cNvGraphicFramePr>
+              <a:graphicFrameLocks xmlns:a="http://schemas.openxmlformats.org/drawingml/2006/main" noChangeAspect="1"/>
+            </wp:cNvGraphicFramePr>
+            <a:graphic xmlns:a="http://schemas.openxmlformats.org/drawingml/2006/main">
+              <a:graphicData uri="http://schemas.openxmlformats.org/drawingml/2006/picture">
+                <pic:pic xmlns:pic="http://schemas.openxmlformats.org/drawingml/2006/picture">
+                  <pic:nvPicPr>
+                    <pic:cNvPr id="1" name=""/>
+                    <pic:cNvPicPr/>
+                  </pic:nvPicPr>
+                  <pic:blipFill>
+                    <a:blip r:embed="rId49"/>
+                    <a:stretch>
+                      <a:fillRect/>
+                    </a:stretch>
+                  </pic:blipFill>
+                  <pic:spPr>
+                    <a:xfrm>
+                      <a:off x="0" y="0"/>
                       <a:ext cx="5940000" cy="3261600"/>
                     </a:xfrm>
                     <a:prstGeom prst="rect">
@@ -17445,7 +17645,7 @@
           <w:lang w:val="bg-BG" w:eastAsia="bg-BG" w:bidi="ar-SA"/>
         </w:rPr>
         <w:drawing>
-          <wp:inline distT="0" distB="0" distL="0" distR="0" wp14:anchorId="40E0DA5D" wp14:editId="0D25EBD1">
+          <wp:inline distT="0" distB="0" distL="0" distR="0" wp14:anchorId="497A976A" wp14:editId="7F0F9C83">
             <wp:extent cx="5940000" cy="1954800"/>
             <wp:effectExtent l="0" t="0" r="0" b="0"/>
             <wp:docPr id="57" name="Picture 57"/>
@@ -17564,7 +17764,7 @@
         </w:rPr>
         <w:lastRenderedPageBreak/>
         <w:drawing>
-          <wp:inline distT="0" distB="0" distL="0" distR="0" wp14:anchorId="7C990330" wp14:editId="75D31B91">
+          <wp:inline distT="0" distB="0" distL="0" distR="0" wp14:anchorId="14F45A15" wp14:editId="7D30A148">
             <wp:extent cx="5940000" cy="1094400"/>
             <wp:effectExtent l="0" t="0" r="0" b="0"/>
             <wp:docPr id="5" name="Picture 5"/>
@@ -17579,7 +17779,7 @@
                     <pic:cNvPicPr/>
                   </pic:nvPicPr>
                   <pic:blipFill>
-                    <a:blip r:embed="rId48"/>
+                    <a:blip r:embed="rId50"/>
                     <a:stretch>
                       <a:fillRect/>
                     </a:stretch>
@@ -17660,7 +17860,7 @@
           <w:lang w:val="bg-BG" w:eastAsia="bg-BG" w:bidi="ar-SA"/>
         </w:rPr>
         <w:drawing>
-          <wp:inline distT="0" distB="0" distL="0" distR="0" wp14:anchorId="6BC0C915" wp14:editId="24299FCA">
+          <wp:inline distT="0" distB="0" distL="0" distR="0" wp14:anchorId="4DA83633" wp14:editId="493423DC">
             <wp:extent cx="5940000" cy="1101600"/>
             <wp:effectExtent l="0" t="0" r="0" b="0"/>
             <wp:docPr id="6" name="Picture 6"/>
@@ -17675,7 +17875,7 @@
                     <pic:cNvPicPr/>
                   </pic:nvPicPr>
                   <pic:blipFill>
-                    <a:blip r:embed="rId49"/>
+                    <a:blip r:embed="rId51"/>
                     <a:stretch>
                       <a:fillRect/>
                     </a:stretch>
@@ -17788,7 +17988,7 @@
           <w:lang w:val="bg-BG" w:eastAsia="bg-BG" w:bidi="ar-SA"/>
         </w:rPr>
         <w:drawing>
-          <wp:inline distT="0" distB="0" distL="0" distR="0" wp14:anchorId="06FFC154" wp14:editId="733560D8">
+          <wp:inline distT="0" distB="0" distL="0" distR="0" wp14:anchorId="705086E3" wp14:editId="5C5395BE">
             <wp:extent cx="5940000" cy="2772000"/>
             <wp:effectExtent l="0" t="0" r="0" b="0"/>
             <wp:docPr id="14" name="Picture 14"/>
@@ -17803,7 +18003,7 @@
                     <pic:cNvPicPr/>
                   </pic:nvPicPr>
                   <pic:blipFill>
-                    <a:blip r:embed="rId44"/>
+                    <a:blip r:embed="rId46"/>
                     <a:stretch>
                       <a:fillRect/>
                     </a:stretch>
@@ -17921,6 +18121,8 @@
               </w:rPr>
               <w:t>Attribute ID</w:t>
             </w:r>
+            <w:bookmarkStart w:id="35" w:name="_GoBack"/>
+            <w:bookmarkEnd w:id="35"/>
           </w:p>
         </w:tc>
         <w:tc>
@@ -17974,6 +18176,94 @@
                 <w:sz w:val="18"/>
                 <w:szCs w:val="18"/>
               </w:rPr>
+              <w:t>Auto-capture</w:t>
+            </w:r>
+          </w:p>
+        </w:tc>
+        <w:tc>
+          <w:tcPr>
+            <w:tcW w:w="2696" w:type="dxa"/>
+          </w:tcPr>
+          <w:p>
+            <w:pPr>
+              <w:rPr>
+                <w:rFonts w:ascii="Tahoma" w:hAnsi="Tahoma" w:cs="Tahoma"/>
+                <w:sz w:val="18"/>
+                <w:szCs w:val="18"/>
+              </w:rPr>
+            </w:pPr>
+            <w:proofErr w:type="spellStart"/>
+            <w:r>
+              <w:rPr>
+                <w:rFonts w:ascii="Tahoma" w:hAnsi="Tahoma" w:cs="Tahoma"/>
+                <w:sz w:val="18"/>
+                <w:szCs w:val="18"/>
+              </w:rPr>
+              <w:t>kpAutoCapture</w:t>
+            </w:r>
+            <w:proofErr w:type="spellEnd"/>
+          </w:p>
+          <w:p>
+            <w:pPr>
+              <w:pStyle w:val="BodyText"/>
+              <w:rPr>
+                <w:rFonts w:ascii="Tahoma" w:hAnsi="Tahoma" w:cs="Tahoma"/>
+                <w:sz w:val="18"/>
+                <w:szCs w:val="18"/>
+              </w:rPr>
+            </w:pPr>
+          </w:p>
+        </w:tc>
+        <w:tc>
+          <w:tcPr>
+            <w:tcW w:w="4350" w:type="dxa"/>
+          </w:tcPr>
+          <w:p>
+            <w:pPr>
+              <w:pStyle w:val="BodyText"/>
+              <w:jc w:val="left"/>
+              <w:rPr>
+                <w:rFonts w:ascii="Tahoma" w:hAnsi="Tahoma" w:cs="Tahoma"/>
+                <w:sz w:val="18"/>
+                <w:szCs w:val="18"/>
+              </w:rPr>
+            </w:pPr>
+            <w:r>
+              <w:rPr>
+                <w:rFonts w:ascii="Tahoma" w:hAnsi="Tahoma" w:cs="Tahoma"/>
+                <w:sz w:val="18"/>
+                <w:szCs w:val="18"/>
+              </w:rPr>
+              <w:t>If enabled, a full capture will be attempted automatically prior to order acknowledge. If disabled, the merchant needs to manually capture the order amount from the KP dashboard.</w:t>
+            </w:r>
+          </w:p>
+        </w:tc>
+      </w:tr>
+      <w:tr>
+        <w:trPr>
+          <w:trHeight w:val="907"/>
+        </w:trPr>
+        <w:tc>
+          <w:tcPr>
+            <w:tcW w:w="2126" w:type="dxa"/>
+          </w:tcPr>
+          <w:p>
+            <w:pPr>
+              <w:pStyle w:val="BodyText"/>
+              <w:jc w:val="left"/>
+              <w:rPr>
+                <w:rFonts w:ascii="Tahoma" w:hAnsi="Tahoma" w:cs="Tahoma"/>
+                <w:sz w:val="18"/>
+                <w:szCs w:val="18"/>
+              </w:rPr>
+            </w:pPr>
+            <w:r>
+              <w:rPr>
+                <w:rFonts w:ascii="Tahoma" w:hAnsi="Tahoma" w:cs="Tahoma"/>
+                <w:sz w:val="18"/>
+                <w:szCs w:val="18"/>
+              </w:rPr>
+              <w:lastRenderedPageBreak/>
               <w:t xml:space="preserve">Send </w:t>
             </w:r>
             <w:proofErr w:type="spellStart"/>
@@ -18185,7 +18475,6 @@
                 <w:sz w:val="18"/>
                 <w:szCs w:val="18"/>
               </w:rPr>
-              <w:lastRenderedPageBreak/>
               <w:t>M</w:t>
             </w:r>
             <w:r>
@@ -20602,7 +20891,7 @@
       <w:pPr>
         <w:pStyle w:val="Heading3"/>
       </w:pPr>
-      <w:bookmarkStart w:id="35" w:name="_Toc535944265"/>
+      <w:bookmarkStart w:id="36" w:name="_Toc535944265"/>
       <w:proofErr w:type="spellStart"/>
       <w:r>
         <w:t>Klarna</w:t>
@@ -20611,7 +20900,7 @@
       <w:r>
         <w:t xml:space="preserve"> Payments Logo and Payment Option Name</w:t>
       </w:r>
-      <w:bookmarkEnd w:id="35"/>
+      <w:bookmarkEnd w:id="36"/>
     </w:p>
     <w:p>
       <w:pPr>
@@ -20665,142 +20954,11 @@
           <w:noProof/>
           <w:lang w:val="bg-BG" w:eastAsia="bg-BG" w:bidi="ar-SA"/>
         </w:rPr>
-        <w:lastRenderedPageBreak/>
         <w:drawing>
-          <wp:inline distT="0" distB="0" distL="0" distR="0" wp14:anchorId="2FB7EF4A" wp14:editId="60D2E605">
+          <wp:inline distT="0" distB="0" distL="0" distR="0" wp14:anchorId="0DA48DCB" wp14:editId="7CE04A35">
             <wp:extent cx="5940000" cy="1810800"/>
             <wp:effectExtent l="0" t="0" r="0" b="0"/>
             <wp:docPr id="9" name="Picture 9"/>
-            <wp:cNvGraphicFramePr>
-              <a:graphicFrameLocks xmlns:a="http://schemas.openxmlformats.org/drawingml/2006/main" noChangeAspect="1"/>
-            </wp:cNvGraphicFramePr>
-            <a:graphic xmlns:a="http://schemas.openxmlformats.org/drawingml/2006/main">
-              <a:graphicData uri="http://schemas.openxmlformats.org/drawingml/2006/picture">
-                <pic:pic xmlns:pic="http://schemas.openxmlformats.org/drawingml/2006/picture">
-                  <pic:nvPicPr>
-                    <pic:cNvPr id="1" name=""/>
-                    <pic:cNvPicPr/>
-                  </pic:nvPicPr>
-                  <pic:blipFill>
-                    <a:blip r:embed="rId50"/>
-                    <a:stretch>
-                      <a:fillRect/>
-                    </a:stretch>
-                  </pic:blipFill>
-                  <pic:spPr>
-                    <a:xfrm>
-                      <a:off x="0" y="0"/>
-                      <a:ext cx="5940000" cy="1810800"/>
-                    </a:xfrm>
-                    <a:prstGeom prst="rect">
-                      <a:avLst/>
-                    </a:prstGeom>
-                  </pic:spPr>
-                </pic:pic>
-              </a:graphicData>
-            </a:graphic>
-          </wp:inline>
-        </w:drawing>
-      </w:r>
-    </w:p>
-    <w:p>
-      <w:pPr>
-        <w:pStyle w:val="Standard1"/>
-      </w:pPr>
-      <w:r>
-        <w:t>Payment option name can be localized for the specific country and language through the language dropdown menu on the right, as shown below:</w:t>
-      </w:r>
-    </w:p>
-    <w:p>
-      <w:pPr>
-        <w:pStyle w:val="Standard1"/>
-        <w:rPr>
-          <w:b/>
-        </w:rPr>
-      </w:pPr>
-      <w:r>
-        <w:rPr>
-          <w:noProof/>
-          <w:lang w:val="bg-BG" w:eastAsia="bg-BG" w:bidi="ar-SA"/>
-        </w:rPr>
-        <w:drawing>
-          <wp:inline distT="0" distB="0" distL="0" distR="0" wp14:anchorId="18346417" wp14:editId="26DCDF7D">
-            <wp:extent cx="5940000" cy="1576800"/>
-            <wp:effectExtent l="0" t="0" r="0" b="0"/>
-            <wp:docPr id="4" name="Picture 4"/>
-            <wp:cNvGraphicFramePr>
-              <a:graphicFrameLocks xmlns:a="http://schemas.openxmlformats.org/drawingml/2006/main" noChangeAspect="1"/>
-            </wp:cNvGraphicFramePr>
-            <a:graphic xmlns:a="http://schemas.openxmlformats.org/drawingml/2006/main">
-              <a:graphicData uri="http://schemas.openxmlformats.org/drawingml/2006/picture">
-                <pic:pic xmlns:pic="http://schemas.openxmlformats.org/drawingml/2006/picture">
-                  <pic:nvPicPr>
-                    <pic:cNvPr id="1" name=""/>
-                    <pic:cNvPicPr/>
-                  </pic:nvPicPr>
-                  <pic:blipFill>
-                    <a:blip r:embed="rId51"/>
-                    <a:stretch>
-                      <a:fillRect/>
-                    </a:stretch>
-                  </pic:blipFill>
-                  <pic:spPr>
-                    <a:xfrm>
-                      <a:off x="0" y="0"/>
-                      <a:ext cx="5940000" cy="1576800"/>
-                    </a:xfrm>
-                    <a:prstGeom prst="rect">
-                      <a:avLst/>
-                    </a:prstGeom>
-                  </pic:spPr>
-                </pic:pic>
-              </a:graphicData>
-            </a:graphic>
-          </wp:inline>
-        </w:drawing>
-      </w:r>
-    </w:p>
-    <w:p>
-      <w:pPr>
-        <w:pStyle w:val="Standard1"/>
-      </w:pPr>
-      <w:r>
-        <w:t xml:space="preserve">Logo can be </w:t>
-      </w:r>
-      <w:r>
-        <w:t xml:space="preserve">changed from BM </w:t>
-      </w:r>
-      <w:r>
-        <w:t>Merchant Tools &gt; Ordering &gt; Payment Methods</w:t>
-      </w:r>
-      <w:r>
-        <w:t>.</w:t>
-      </w:r>
-      <w:r>
-        <w:t xml:space="preserve"> Enter the file name with the logo in the image field on payment method details view (see screenshot below)</w:t>
-      </w:r>
-    </w:p>
-    <w:p>
-      <w:pPr>
-        <w:pStyle w:val="BodyText"/>
-        <w:ind w:firstLine="360"/>
-        <w:rPr>
-          <w:rFonts w:ascii="Tahoma" w:hAnsi="Tahoma" w:cs="Tahoma"/>
-          <w:sz w:val="18"/>
-          <w:szCs w:val="18"/>
-          <w:lang w:val="bg-BG"/>
-        </w:rPr>
-      </w:pPr>
-      <w:r>
-        <w:rPr>
-          <w:noProof/>
-          <w:lang w:val="bg-BG" w:eastAsia="bg-BG" w:bidi="ar-SA"/>
-        </w:rPr>
-        <w:drawing>
-          <wp:inline distT="0" distB="0" distL="0" distR="0" wp14:anchorId="6267C4DE" wp14:editId="41F86E70">
-            <wp:extent cx="5940000" cy="2700000"/>
-            <wp:effectExtent l="0" t="0" r="0" b="0"/>
-            <wp:docPr id="22" name="Picture 22"/>
             <wp:cNvGraphicFramePr>
               <a:graphicFrameLocks xmlns:a="http://schemas.openxmlformats.org/drawingml/2006/main" noChangeAspect="1"/>
             </wp:cNvGraphicFramePr>
@@ -20820,7 +20978,7 @@
                   <pic:spPr>
                     <a:xfrm>
                       <a:off x="0" y="0"/>
-                      <a:ext cx="5940000" cy="2700000"/>
+                      <a:ext cx="5940000" cy="1810800"/>
                     </a:xfrm>
                     <a:prstGeom prst="rect">
                       <a:avLst/>
@@ -20835,62 +20993,29 @@
     </w:p>
     <w:p>
       <w:pPr>
-        <w:pStyle w:val="BodyText"/>
-        <w:ind w:firstLine="360"/>
-        <w:rPr>
-          <w:rFonts w:ascii="Tahoma" w:hAnsi="Tahoma" w:cs="Tahoma"/>
-          <w:sz w:val="18"/>
-          <w:szCs w:val="18"/>
-          <w:lang w:val="bg-BG"/>
-        </w:rPr>
-      </w:pPr>
-    </w:p>
-    <w:p>
-      <w:pPr>
-        <w:pStyle w:val="Heading3"/>
-      </w:pPr>
-      <w:bookmarkStart w:id="36" w:name="_Toc535944266"/>
-      <w:r>
-        <w:t>Services Configuration</w:t>
-      </w:r>
-      <w:bookmarkEnd w:id="36"/>
-    </w:p>
-    <w:p>
-      <w:pPr>
-        <w:ind w:left="1416"/>
-      </w:pPr>
-    </w:p>
-    <w:p>
-      <w:pPr>
         <w:pStyle w:val="Standard1"/>
       </w:pPr>
       <w:r>
-        <w:t xml:space="preserve">After the metadata import you should have </w:t>
-      </w:r>
-      <w:proofErr w:type="spellStart"/>
-      <w:r>
-        <w:t>klarna</w:t>
-      </w:r>
-      <w:proofErr w:type="spellEnd"/>
-      <w:r>
-        <w:t xml:space="preserve"> service ready in Administration &gt; Operations &gt; Services like so: </w:t>
-      </w:r>
-    </w:p>
-    <w:p>
-      <w:pPr>
-        <w:ind w:firstLine="360"/>
+        <w:t>Payment option name can be localized for the specific country and language through the language dropdown menu on the right, as shown below:</w:t>
+      </w:r>
+    </w:p>
+    <w:p>
+      <w:pPr>
+        <w:pStyle w:val="Standard1"/>
+        <w:rPr>
+          <w:b/>
+        </w:rPr>
       </w:pPr>
       <w:r>
         <w:rPr>
           <w:noProof/>
           <w:lang w:val="bg-BG" w:eastAsia="bg-BG" w:bidi="ar-SA"/>
         </w:rPr>
-        <w:lastRenderedPageBreak/>
         <w:drawing>
-          <wp:inline distT="0" distB="0" distL="0" distR="0" wp14:anchorId="7401E86B" wp14:editId="0DF37F5D">
-            <wp:extent cx="5940000" cy="1036800"/>
+          <wp:inline distT="0" distB="0" distL="0" distR="0" wp14:anchorId="438BCC90" wp14:editId="65338D26">
+            <wp:extent cx="5940000" cy="1576800"/>
             <wp:effectExtent l="0" t="0" r="0" b="0"/>
-            <wp:docPr id="15" name="Picture 15"/>
+            <wp:docPr id="4" name="Picture 4"/>
             <wp:cNvGraphicFramePr>
               <a:graphicFrameLocks xmlns:a="http://schemas.openxmlformats.org/drawingml/2006/main" noChangeAspect="1"/>
             </wp:cNvGraphicFramePr>
@@ -20910,7 +21035,7 @@
                   <pic:spPr>
                     <a:xfrm>
                       <a:off x="0" y="0"/>
-                      <a:ext cx="5940000" cy="1036800"/>
+                      <a:ext cx="5940000" cy="1576800"/>
                     </a:xfrm>
                     <a:prstGeom prst="rect">
                       <a:avLst/>
@@ -20928,23 +21053,31 @@
         <w:pStyle w:val="Standard1"/>
       </w:pPr>
       <w:r>
-        <w:t xml:space="preserve">You need to configure </w:t>
-      </w:r>
-      <w:proofErr w:type="spellStart"/>
-      <w:r>
-        <w:t>Klarna</w:t>
-      </w:r>
-      <w:proofErr w:type="spellEnd"/>
-      <w:r>
-        <w:t xml:space="preserve"> Payments services</w:t>
-      </w:r>
-      <w:r>
-        <w:t xml:space="preserve"> credentials. Go to Credentials tab as shown below:</w:t>
-      </w:r>
-    </w:p>
-    <w:p>
-      <w:pPr>
+        <w:t xml:space="preserve">Logo can be </w:t>
+      </w:r>
+      <w:r>
+        <w:t xml:space="preserve">changed from BM </w:t>
+      </w:r>
+      <w:r>
+        <w:t>Merchant Tools &gt; Ordering &gt; Payment Methods</w:t>
+      </w:r>
+      <w:r>
+        <w:t>.</w:t>
+      </w:r>
+      <w:r>
+        <w:t xml:space="preserve"> Enter the file name with the logo in the image field on payment method details view (see screenshot below)</w:t>
+      </w:r>
+    </w:p>
+    <w:p>
+      <w:pPr>
+        <w:pStyle w:val="BodyText"/>
         <w:ind w:firstLine="360"/>
+        <w:rPr>
+          <w:rFonts w:ascii="Tahoma" w:hAnsi="Tahoma" w:cs="Tahoma"/>
+          <w:sz w:val="18"/>
+          <w:szCs w:val="18"/>
+          <w:lang w:val="bg-BG"/>
+        </w:rPr>
       </w:pPr>
       <w:r>
         <w:rPr>
@@ -20952,10 +21085,10 @@
           <w:lang w:val="bg-BG" w:eastAsia="bg-BG" w:bidi="ar-SA"/>
         </w:rPr>
         <w:drawing>
-          <wp:inline distT="0" distB="0" distL="0" distR="0" wp14:anchorId="04ACD82D" wp14:editId="276CED9C">
-            <wp:extent cx="5940000" cy="1526400"/>
+          <wp:inline distT="0" distB="0" distL="0" distR="0" wp14:anchorId="05BAC6AC" wp14:editId="69645C1F">
+            <wp:extent cx="5940000" cy="2700000"/>
             <wp:effectExtent l="0" t="0" r="0" b="0"/>
-            <wp:docPr id="16" name="Picture 16"/>
+            <wp:docPr id="22" name="Picture 22"/>
             <wp:cNvGraphicFramePr>
               <a:graphicFrameLocks xmlns:a="http://schemas.openxmlformats.org/drawingml/2006/main" noChangeAspect="1"/>
             </wp:cNvGraphicFramePr>
@@ -20975,7 +21108,7 @@
                   <pic:spPr>
                     <a:xfrm>
                       <a:off x="0" y="0"/>
-                      <a:ext cx="5940000" cy="1526400"/>
+                      <a:ext cx="5940000" cy="2700000"/>
                     </a:xfrm>
                     <a:prstGeom prst="rect">
                       <a:avLst/>
@@ -20990,27 +21123,45 @@
     </w:p>
     <w:p>
       <w:pPr>
+        <w:pStyle w:val="BodyText"/>
+        <w:ind w:firstLine="360"/>
+        <w:rPr>
+          <w:rFonts w:ascii="Tahoma" w:hAnsi="Tahoma" w:cs="Tahoma"/>
+          <w:sz w:val="18"/>
+          <w:szCs w:val="18"/>
+          <w:lang w:val="bg-BG"/>
+        </w:rPr>
+      </w:pPr>
+    </w:p>
+    <w:p>
+      <w:pPr>
+        <w:pStyle w:val="Heading3"/>
+      </w:pPr>
+      <w:bookmarkStart w:id="37" w:name="_Toc535944266"/>
+      <w:r>
+        <w:t>Services Configuration</w:t>
+      </w:r>
+      <w:bookmarkEnd w:id="37"/>
+    </w:p>
+    <w:p>
+      <w:pPr>
+        <w:ind w:left="1416"/>
+      </w:pPr>
+    </w:p>
+    <w:p>
+      <w:pPr>
         <w:pStyle w:val="Standard1"/>
       </w:pPr>
       <w:r>
-        <w:t xml:space="preserve">You need to edit the existing credentials or create new ones using the </w:t>
-      </w:r>
-      <w:r>
-        <w:t xml:space="preserve">credentials provided </w:t>
-      </w:r>
-      <w:r>
-        <w:t xml:space="preserve">to you </w:t>
-      </w:r>
-      <w:r>
-        <w:t xml:space="preserve">by </w:t>
+        <w:t xml:space="preserve">After the metadata import you should have </w:t>
       </w:r>
       <w:proofErr w:type="spellStart"/>
       <w:r>
-        <w:t>Klarna</w:t>
+        <w:t>klarna</w:t>
       </w:r>
       <w:proofErr w:type="spellEnd"/>
       <w:r>
-        <w:t xml:space="preserve"> and the API URL for the specific location, see for example below:  </w:t>
+        <w:t xml:space="preserve"> service ready in Administration &gt; Operations &gt; Services like so: </w:t>
       </w:r>
     </w:p>
     <w:p>
@@ -21023,10 +21174,10 @@
           <w:lang w:val="bg-BG" w:eastAsia="bg-BG" w:bidi="ar-SA"/>
         </w:rPr>
         <w:drawing>
-          <wp:inline distT="0" distB="0" distL="0" distR="0" wp14:anchorId="738EBA81" wp14:editId="02AD49E5">
-            <wp:extent cx="5940000" cy="1425600"/>
+          <wp:inline distT="0" distB="0" distL="0" distR="0" wp14:anchorId="4A2EEE79" wp14:editId="057F704D">
+            <wp:extent cx="5940000" cy="1036800"/>
             <wp:effectExtent l="0" t="0" r="0" b="0"/>
-            <wp:docPr id="17" name="Picture 17"/>
+            <wp:docPr id="15" name="Picture 15"/>
             <wp:cNvGraphicFramePr>
               <a:graphicFrameLocks xmlns:a="http://schemas.openxmlformats.org/drawingml/2006/main" noChangeAspect="1"/>
             </wp:cNvGraphicFramePr>
@@ -21046,6 +21197,142 @@
                   <pic:spPr>
                     <a:xfrm>
                       <a:off x="0" y="0"/>
+                      <a:ext cx="5940000" cy="1036800"/>
+                    </a:xfrm>
+                    <a:prstGeom prst="rect">
+                      <a:avLst/>
+                    </a:prstGeom>
+                  </pic:spPr>
+                </pic:pic>
+              </a:graphicData>
+            </a:graphic>
+          </wp:inline>
+        </w:drawing>
+      </w:r>
+    </w:p>
+    <w:p>
+      <w:pPr>
+        <w:pStyle w:val="Standard1"/>
+      </w:pPr>
+      <w:r>
+        <w:t xml:space="preserve">You need to configure </w:t>
+      </w:r>
+      <w:proofErr w:type="spellStart"/>
+      <w:r>
+        <w:t>Klarna</w:t>
+      </w:r>
+      <w:proofErr w:type="spellEnd"/>
+      <w:r>
+        <w:t xml:space="preserve"> Payments services</w:t>
+      </w:r>
+      <w:r>
+        <w:t xml:space="preserve"> credentials. Go to Credentials tab as shown below:</w:t>
+      </w:r>
+    </w:p>
+    <w:p>
+      <w:pPr>
+        <w:ind w:firstLine="360"/>
+      </w:pPr>
+      <w:r>
+        <w:rPr>
+          <w:noProof/>
+          <w:lang w:val="bg-BG" w:eastAsia="bg-BG" w:bidi="ar-SA"/>
+        </w:rPr>
+        <w:drawing>
+          <wp:inline distT="0" distB="0" distL="0" distR="0" wp14:anchorId="0503F35F" wp14:editId="039C3C3D">
+            <wp:extent cx="5940000" cy="1526400"/>
+            <wp:effectExtent l="0" t="0" r="0" b="0"/>
+            <wp:docPr id="16" name="Picture 16"/>
+            <wp:cNvGraphicFramePr>
+              <a:graphicFrameLocks xmlns:a="http://schemas.openxmlformats.org/drawingml/2006/main" noChangeAspect="1"/>
+            </wp:cNvGraphicFramePr>
+            <a:graphic xmlns:a="http://schemas.openxmlformats.org/drawingml/2006/main">
+              <a:graphicData uri="http://schemas.openxmlformats.org/drawingml/2006/picture">
+                <pic:pic xmlns:pic="http://schemas.openxmlformats.org/drawingml/2006/picture">
+                  <pic:nvPicPr>
+                    <pic:cNvPr id="1" name=""/>
+                    <pic:cNvPicPr/>
+                  </pic:nvPicPr>
+                  <pic:blipFill>
+                    <a:blip r:embed="rId56"/>
+                    <a:stretch>
+                      <a:fillRect/>
+                    </a:stretch>
+                  </pic:blipFill>
+                  <pic:spPr>
+                    <a:xfrm>
+                      <a:off x="0" y="0"/>
+                      <a:ext cx="5940000" cy="1526400"/>
+                    </a:xfrm>
+                    <a:prstGeom prst="rect">
+                      <a:avLst/>
+                    </a:prstGeom>
+                  </pic:spPr>
+                </pic:pic>
+              </a:graphicData>
+            </a:graphic>
+          </wp:inline>
+        </w:drawing>
+      </w:r>
+    </w:p>
+    <w:p>
+      <w:pPr>
+        <w:pStyle w:val="Standard1"/>
+      </w:pPr>
+      <w:r>
+        <w:t xml:space="preserve">You need to edit the existing credentials or create new ones using the </w:t>
+      </w:r>
+      <w:r>
+        <w:t xml:space="preserve">credentials provided </w:t>
+      </w:r>
+      <w:r>
+        <w:t xml:space="preserve">to you </w:t>
+      </w:r>
+      <w:r>
+        <w:t xml:space="preserve">by </w:t>
+      </w:r>
+      <w:proofErr w:type="spellStart"/>
+      <w:r>
+        <w:t>Klarna</w:t>
+      </w:r>
+      <w:proofErr w:type="spellEnd"/>
+      <w:r>
+        <w:t xml:space="preserve"> and the API URL for the specific location, see for example below:  </w:t>
+      </w:r>
+    </w:p>
+    <w:p>
+      <w:pPr>
+        <w:ind w:firstLine="360"/>
+      </w:pPr>
+      <w:r>
+        <w:rPr>
+          <w:noProof/>
+          <w:lang w:val="bg-BG" w:eastAsia="bg-BG" w:bidi="ar-SA"/>
+        </w:rPr>
+        <w:drawing>
+          <wp:inline distT="0" distB="0" distL="0" distR="0" wp14:anchorId="1BBF9088" wp14:editId="1F1876DE">
+            <wp:extent cx="5940000" cy="1425600"/>
+            <wp:effectExtent l="0" t="0" r="0" b="0"/>
+            <wp:docPr id="17" name="Picture 17"/>
+            <wp:cNvGraphicFramePr>
+              <a:graphicFrameLocks xmlns:a="http://schemas.openxmlformats.org/drawingml/2006/main" noChangeAspect="1"/>
+            </wp:cNvGraphicFramePr>
+            <a:graphic xmlns:a="http://schemas.openxmlformats.org/drawingml/2006/main">
+              <a:graphicData uri="http://schemas.openxmlformats.org/drawingml/2006/picture">
+                <pic:pic xmlns:pic="http://schemas.openxmlformats.org/drawingml/2006/picture">
+                  <pic:nvPicPr>
+                    <pic:cNvPr id="1" name=""/>
+                    <pic:cNvPicPr/>
+                  </pic:nvPicPr>
+                  <pic:blipFill>
+                    <a:blip r:embed="rId57"/>
+                    <a:stretch>
+                      <a:fillRect/>
+                    </a:stretch>
+                  </pic:blipFill>
+                  <pic:spPr>
+                    <a:xfrm>
+                      <a:off x="0" y="0"/>
                       <a:ext cx="5940000" cy="1425600"/>
                     </a:xfrm>
                     <a:prstGeom prst="rect">
@@ -21178,6 +21465,7 @@
         </w:numPr>
       </w:pPr>
       <w:r>
+        <w:lastRenderedPageBreak/>
         <w:t>https://api.playground.klarna.com/</w:t>
       </w:r>
     </w:p>
@@ -21198,7 +21486,6 @@
         </w:numPr>
       </w:pPr>
       <w:r>
-        <w:lastRenderedPageBreak/>
         <w:t>https://api-na.playground.klarna.com/</w:t>
       </w:r>
     </w:p>
@@ -21206,11 +21493,11 @@
       <w:pPr>
         <w:pStyle w:val="Heading3"/>
       </w:pPr>
-      <w:bookmarkStart w:id="37" w:name="_Toc535944267"/>
+      <w:bookmarkStart w:id="38" w:name="_Toc535944267"/>
       <w:r>
         <w:t>Custom attributes</w:t>
       </w:r>
-      <w:bookmarkEnd w:id="37"/>
+      <w:bookmarkEnd w:id="38"/>
     </w:p>
     <w:p>
       <w:pPr>
@@ -22470,11 +22757,11 @@
       <w:pPr>
         <w:pStyle w:val="Heading2"/>
       </w:pPr>
-      <w:bookmarkStart w:id="38" w:name="_Toc535944268"/>
+      <w:bookmarkStart w:id="39" w:name="_Toc535944268"/>
       <w:r>
         <w:t>Custom Code</w:t>
       </w:r>
-      <w:bookmarkEnd w:id="38"/>
+      <w:bookmarkEnd w:id="39"/>
     </w:p>
     <w:p>
       <w:pPr>
@@ -22511,14 +22798,14 @@
           <w:color w:val="auto"/>
         </w:rPr>
       </w:pPr>
-      <w:bookmarkStart w:id="39" w:name="_Toc535944269"/>
+      <w:bookmarkStart w:id="40" w:name="_Toc535944269"/>
       <w:r>
         <w:rPr>
           <w:color w:val="auto"/>
         </w:rPr>
         <w:t>Integration efforts</w:t>
       </w:r>
-      <w:bookmarkEnd w:id="39"/>
+      <w:bookmarkEnd w:id="40"/>
     </w:p>
     <w:p>
       <w:pPr>
@@ -22583,6 +22870,7 @@
         </w:numPr>
       </w:pPr>
       <w:r>
+        <w:lastRenderedPageBreak/>
         <w:t xml:space="preserve">Configure your merchant's </w:t>
       </w:r>
       <w:proofErr w:type="spellStart"/>
@@ -22637,7 +22925,6 @@
         </w:numPr>
       </w:pPr>
       <w:r>
-        <w:lastRenderedPageBreak/>
         <w:t>Test</w:t>
       </w:r>
     </w:p>
@@ -22724,14 +23011,14 @@
           <w:color w:val="auto"/>
         </w:rPr>
       </w:pPr>
-      <w:bookmarkStart w:id="40" w:name="_Toc535944270"/>
+      <w:bookmarkStart w:id="41" w:name="_Toc535944270"/>
       <w:r>
         <w:rPr>
           <w:color w:val="auto"/>
         </w:rPr>
         <w:t>Templates modifications</w:t>
       </w:r>
-      <w:bookmarkEnd w:id="40"/>
+      <w:bookmarkEnd w:id="41"/>
       <w:r>
         <w:rPr>
           <w:color w:val="auto"/>
@@ -23057,6 +23344,7 @@
           <w:sz w:val="18"/>
           <w:szCs w:val="18"/>
         </w:rPr>
+        <w:lastRenderedPageBreak/>
         <w:t>Before</w:t>
       </w:r>
       <w:r>
@@ -23146,9 +23434,8 @@
           <w:sz w:val="18"/>
           <w:szCs w:val="18"/>
         </w:rPr>
-        <w:lastRenderedPageBreak/>
         <w:drawing>
-          <wp:inline distT="0" distB="0" distL="0" distR="0">
+          <wp:inline distT="0" distB="0" distL="0" distR="0" wp14:anchorId="0894E4BD" wp14:editId="5317E214">
             <wp:extent cx="4563687" cy="1859280"/>
             <wp:effectExtent l="0" t="0" r="0" b="0"/>
             <wp:docPr id="34" name="Picture 34"/>
@@ -23165,7 +23452,7 @@
                     </pic:cNvPicPr>
                   </pic:nvPicPr>
                   <pic:blipFill>
-                    <a:blip r:embed="rId56" cstate="print">
+                    <a:blip r:embed="rId58" cstate="print">
                       <a:extLst>
                         <a:ext uri="{28A0092B-C50C-407E-A947-70E740481C1C}">
                           <a14:useLocalDpi xmlns:a14="http://schemas.microsoft.com/office/drawing/2010/main" val="0"/>
@@ -23453,433 +23740,10 @@
           <w:lang w:val="bg-BG" w:eastAsia="bg-BG" w:bidi="ar-SA"/>
         </w:rPr>
         <w:drawing>
-          <wp:inline distT="0" distB="0" distL="0" distR="0" wp14:anchorId="6D73CDCD" wp14:editId="68CEAF28">
+          <wp:inline distT="0" distB="0" distL="0" distR="0" wp14:anchorId="5648F4AD" wp14:editId="47DF81C4">
             <wp:extent cx="6255554" cy="3177540"/>
             <wp:effectExtent l="0" t="0" r="0" b="0"/>
             <wp:docPr id="2" name="Picture 2"/>
-            <wp:cNvGraphicFramePr>
-              <a:graphicFrameLocks xmlns:a="http://schemas.openxmlformats.org/drawingml/2006/main" noChangeAspect="1"/>
-            </wp:cNvGraphicFramePr>
-            <a:graphic xmlns:a="http://schemas.openxmlformats.org/drawingml/2006/main">
-              <a:graphicData uri="http://schemas.openxmlformats.org/drawingml/2006/picture">
-                <pic:pic xmlns:pic="http://schemas.openxmlformats.org/drawingml/2006/picture">
-                  <pic:nvPicPr>
-                    <pic:cNvPr id="1" name=""/>
-                    <pic:cNvPicPr/>
-                  </pic:nvPicPr>
-                  <pic:blipFill>
-                    <a:blip r:embed="rId57" cstate="print">
-                      <a:extLst>
-                        <a:ext uri="{28A0092B-C50C-407E-A947-70E740481C1C}">
-                          <a14:useLocalDpi xmlns:a14="http://schemas.microsoft.com/office/drawing/2010/main" val="0"/>
-                        </a:ext>
-                      </a:extLst>
-                    </a:blip>
-                    <a:stretch>
-                      <a:fillRect/>
-                    </a:stretch>
-                  </pic:blipFill>
-                  <pic:spPr>
-                    <a:xfrm>
-                      <a:off x="0" y="0"/>
-                      <a:ext cx="6264245" cy="3181955"/>
-                    </a:xfrm>
-                    <a:prstGeom prst="rect">
-                      <a:avLst/>
-                    </a:prstGeom>
-                  </pic:spPr>
-                </pic:pic>
-              </a:graphicData>
-            </a:graphic>
-          </wp:inline>
-        </w:drawing>
-      </w:r>
-    </w:p>
-    <w:p>
-      <w:pPr>
-        <w:autoSpaceDE w:val="0"/>
-        <w:autoSpaceDN w:val="0"/>
-        <w:adjustRightInd w:val="0"/>
-        <w:spacing w:after="0" w:line="240" w:lineRule="auto"/>
-        <w:ind w:left="1080"/>
-        <w:rPr>
-          <w:rStyle w:val="StyleCOdeChar"/>
-          <w:rFonts w:eastAsiaTheme="minorEastAsia"/>
-        </w:rPr>
-      </w:pPr>
-    </w:p>
-    <w:p>
-      <w:pPr>
-        <w:ind w:left="372" w:firstLine="708"/>
-        <w:rPr>
-          <w:rFonts w:ascii="Tahoma" w:hAnsi="Tahoma" w:cs="Tahoma"/>
-          <w:b/>
-          <w:sz w:val="18"/>
-          <w:szCs w:val="18"/>
-        </w:rPr>
-      </w:pPr>
-      <w:r>
-        <w:rPr>
-          <w:rFonts w:ascii="Tahoma" w:hAnsi="Tahoma" w:cs="Tahoma"/>
-          <w:b/>
-          <w:sz w:val="18"/>
-          <w:szCs w:val="18"/>
-        </w:rPr>
-        <w:t>default/checkout/billing/</w:t>
-      </w:r>
-      <w:proofErr w:type="spellStart"/>
-      <w:r>
-        <w:rPr>
-          <w:rFonts w:ascii="Tahoma" w:hAnsi="Tahoma" w:cs="Tahoma"/>
-          <w:b/>
-          <w:sz w:val="18"/>
-          <w:szCs w:val="18"/>
-        </w:rPr>
-        <w:t>paymentmethods.isml</w:t>
-      </w:r>
-      <w:proofErr w:type="spellEnd"/>
-    </w:p>
-    <w:p>
-      <w:pPr>
-        <w:autoSpaceDE w:val="0"/>
-        <w:autoSpaceDN w:val="0"/>
-        <w:adjustRightInd w:val="0"/>
-        <w:spacing w:after="0" w:line="240" w:lineRule="auto"/>
-        <w:ind w:left="1080"/>
-        <w:rPr>
-          <w:rFonts w:ascii="Tahoma" w:hAnsi="Tahoma" w:cs="Tahoma"/>
-          <w:sz w:val="18"/>
-          <w:szCs w:val="18"/>
-        </w:rPr>
-      </w:pPr>
-      <w:r>
-        <w:rPr>
-          <w:rFonts w:ascii="Tahoma" w:hAnsi="Tahoma" w:cs="Tahoma"/>
-          <w:sz w:val="18"/>
-          <w:szCs w:val="18"/>
-        </w:rPr>
-        <w:t>Add code:</w:t>
-      </w:r>
-    </w:p>
-    <w:p>
-      <w:pPr>
-        <w:pStyle w:val="StyleCOde"/>
-        <w:rPr>
-          <w:rStyle w:val="StyleCOdeChar"/>
-          <w:rFonts w:eastAsiaTheme="minorEastAsia"/>
-        </w:rPr>
-      </w:pPr>
-      <w:r>
-        <w:rPr>
-          <w:lang w:bidi="ar-SA"/>
-        </w:rPr>
-        <w:t xml:space="preserve"> </w:t>
-      </w:r>
-      <w:r>
-        <w:rPr>
-          <w:lang w:bidi="ar-SA"/>
-        </w:rPr>
-        <w:t>&lt;isif condition="${paymentMethodType.value === 'Klarna'}"&gt;hide&lt;/isif&gt;</w:t>
-      </w:r>
-    </w:p>
-    <w:p>
-      <w:pPr>
-        <w:ind w:left="372" w:firstLine="708"/>
-        <w:rPr>
-          <w:rFonts w:ascii="Tahoma" w:hAnsi="Tahoma" w:cs="Tahoma"/>
-          <w:sz w:val="18"/>
-          <w:szCs w:val="18"/>
-        </w:rPr>
-      </w:pPr>
-      <w:r>
-        <w:rPr>
-          <w:rFonts w:ascii="Tahoma" w:hAnsi="Tahoma" w:cs="Tahoma"/>
-          <w:sz w:val="18"/>
-          <w:szCs w:val="18"/>
-        </w:rPr>
-        <w:t>After</w:t>
-      </w:r>
-      <w:r>
-        <w:rPr>
-          <w:rFonts w:ascii="Tahoma" w:hAnsi="Tahoma" w:cs="Tahoma"/>
-          <w:sz w:val="18"/>
-          <w:szCs w:val="18"/>
-        </w:rPr>
-        <w:t xml:space="preserve"> </w:t>
-      </w:r>
-      <w:r>
-        <w:rPr>
-          <w:rStyle w:val="StyleCOdeChar"/>
-          <w:rFonts w:eastAsiaTheme="minorEastAsia"/>
-        </w:rPr>
-        <w:t>&lt;div class="form-row label-inline</w:t>
-      </w:r>
-      <w:r>
-        <w:rPr>
-          <w:rFonts w:ascii="Tahoma" w:hAnsi="Tahoma" w:cs="Tahoma"/>
-          <w:sz w:val="18"/>
-          <w:szCs w:val="18"/>
-        </w:rPr>
-        <w:t xml:space="preserve"> </w:t>
-      </w:r>
-      <w:r>
-        <w:rPr>
-          <w:rFonts w:ascii="Tahoma" w:hAnsi="Tahoma" w:cs="Tahoma"/>
-          <w:sz w:val="18"/>
-          <w:szCs w:val="18"/>
-        </w:rPr>
-        <w:t xml:space="preserve">close to </w:t>
-      </w:r>
-      <w:r>
-        <w:rPr>
-          <w:rFonts w:ascii="Tahoma" w:hAnsi="Tahoma" w:cs="Tahoma"/>
-          <w:sz w:val="18"/>
-          <w:szCs w:val="18"/>
-        </w:rPr>
-        <w:t>line 1</w:t>
-      </w:r>
-      <w:r>
-        <w:rPr>
-          <w:rFonts w:ascii="Tahoma" w:hAnsi="Tahoma" w:cs="Tahoma"/>
-          <w:sz w:val="18"/>
-          <w:szCs w:val="18"/>
-        </w:rPr>
-        <w:t>8</w:t>
-      </w:r>
-      <w:r>
-        <w:rPr>
-          <w:rFonts w:ascii="Tahoma" w:hAnsi="Tahoma" w:cs="Tahoma"/>
-          <w:sz w:val="18"/>
-          <w:szCs w:val="18"/>
-        </w:rPr>
-        <w:t xml:space="preserve"> as shown below:</w:t>
-      </w:r>
-    </w:p>
-    <w:p>
-      <w:pPr>
-        <w:rPr>
-          <w:rFonts w:ascii="Tahoma" w:hAnsi="Tahoma" w:cs="Tahoma"/>
-          <w:sz w:val="18"/>
-          <w:szCs w:val="18"/>
-        </w:rPr>
-      </w:pPr>
-      <w:r>
-        <w:rPr>
-          <w:noProof/>
-          <w:lang w:val="bg-BG" w:eastAsia="bg-BG" w:bidi="ar-SA"/>
-        </w:rPr>
-        <w:lastRenderedPageBreak/>
-        <w:drawing>
-          <wp:inline distT="0" distB="0" distL="0" distR="0" wp14:anchorId="785FA844" wp14:editId="2CC36808">
-            <wp:extent cx="6710680" cy="2278380"/>
-            <wp:effectExtent l="0" t="0" r="0" b="0"/>
-            <wp:docPr id="46" name="Picture 46"/>
-            <wp:cNvGraphicFramePr>
-              <a:graphicFrameLocks xmlns:a="http://schemas.openxmlformats.org/drawingml/2006/main" noChangeAspect="1"/>
-            </wp:cNvGraphicFramePr>
-            <a:graphic xmlns:a="http://schemas.openxmlformats.org/drawingml/2006/main">
-              <a:graphicData uri="http://schemas.openxmlformats.org/drawingml/2006/picture">
-                <pic:pic xmlns:pic="http://schemas.openxmlformats.org/drawingml/2006/picture">
-                  <pic:nvPicPr>
-                    <pic:cNvPr id="1" name=""/>
-                    <pic:cNvPicPr/>
-                  </pic:nvPicPr>
-                  <pic:blipFill>
-                    <a:blip r:embed="rId58" cstate="print">
-                      <a:extLst>
-                        <a:ext uri="{28A0092B-C50C-407E-A947-70E740481C1C}">
-                          <a14:useLocalDpi xmlns:a14="http://schemas.microsoft.com/office/drawing/2010/main" val="0"/>
-                        </a:ext>
-                      </a:extLst>
-                    </a:blip>
-                    <a:stretch>
-                      <a:fillRect/>
-                    </a:stretch>
-                  </pic:blipFill>
-                  <pic:spPr>
-                    <a:xfrm>
-                      <a:off x="0" y="0"/>
-                      <a:ext cx="6718857" cy="2281156"/>
-                    </a:xfrm>
-                    <a:prstGeom prst="rect">
-                      <a:avLst/>
-                    </a:prstGeom>
-                  </pic:spPr>
-                </pic:pic>
-              </a:graphicData>
-            </a:graphic>
-          </wp:inline>
-        </w:drawing>
-      </w:r>
-    </w:p>
-    <w:p>
-      <w:pPr>
-        <w:ind w:left="372" w:firstLine="708"/>
-        <w:rPr>
-          <w:rFonts w:ascii="Tahoma" w:hAnsi="Tahoma" w:cs="Tahoma"/>
-          <w:sz w:val="18"/>
-          <w:szCs w:val="18"/>
-        </w:rPr>
-      </w:pPr>
-    </w:p>
-    <w:p>
-      <w:pPr>
-        <w:ind w:left="372" w:firstLine="708"/>
-        <w:rPr>
-          <w:rFonts w:ascii="Tahoma" w:hAnsi="Tahoma" w:cs="Tahoma"/>
-          <w:sz w:val="18"/>
-          <w:szCs w:val="18"/>
-        </w:rPr>
-      </w:pPr>
-    </w:p>
-    <w:p>
-      <w:pPr>
-        <w:ind w:left="372" w:firstLine="708"/>
-        <w:rPr>
-          <w:rFonts w:ascii="Tahoma" w:hAnsi="Tahoma" w:cs="Tahoma"/>
-          <w:sz w:val="18"/>
-          <w:szCs w:val="18"/>
-        </w:rPr>
-      </w:pPr>
-    </w:p>
-    <w:p>
-      <w:pPr>
-        <w:ind w:left="372" w:firstLine="708"/>
-        <w:rPr>
-          <w:rFonts w:ascii="Tahoma" w:hAnsi="Tahoma" w:cs="Tahoma"/>
-          <w:sz w:val="18"/>
-          <w:szCs w:val="18"/>
-        </w:rPr>
-      </w:pPr>
-    </w:p>
-    <w:p>
-      <w:pPr>
-        <w:ind w:left="372" w:firstLine="708"/>
-        <w:rPr>
-          <w:rFonts w:ascii="Tahoma" w:hAnsi="Tahoma" w:cs="Tahoma"/>
-          <w:sz w:val="18"/>
-          <w:szCs w:val="18"/>
-        </w:rPr>
-      </w:pPr>
-      <w:r>
-        <w:rPr>
-          <w:rFonts w:ascii="Tahoma" w:hAnsi="Tahoma" w:cs="Tahoma"/>
-          <w:sz w:val="18"/>
-          <w:szCs w:val="18"/>
-        </w:rPr>
-        <w:t xml:space="preserve">Add Code: </w:t>
-      </w:r>
-    </w:p>
-    <w:p>
-      <w:pPr>
-        <w:autoSpaceDE w:val="0"/>
-        <w:autoSpaceDN w:val="0"/>
-        <w:adjustRightInd w:val="0"/>
-        <w:spacing w:after="0" w:line="240" w:lineRule="auto"/>
-        <w:ind w:left="1080"/>
-        <w:rPr>
-          <w:rStyle w:val="StyleCOdeChar"/>
-          <w:rFonts w:eastAsiaTheme="minorEastAsia"/>
-        </w:rPr>
-      </w:pPr>
-      <w:r>
-        <w:rPr>
-          <w:rStyle w:val="StyleCOdeChar"/>
-          <w:rFonts w:eastAsiaTheme="minorEastAsia"/>
-        </w:rPr>
-        <w:t>&lt;isinclude template="klarnapayments/klarnapaymentscategories.isml"/&gt;</w:t>
-      </w:r>
-    </w:p>
-    <w:p>
-      <w:pPr>
-        <w:autoSpaceDE w:val="0"/>
-        <w:autoSpaceDN w:val="0"/>
-        <w:adjustRightInd w:val="0"/>
-        <w:spacing w:after="0" w:line="240" w:lineRule="auto"/>
-        <w:ind w:left="1080"/>
-        <w:rPr>
-          <w:rFonts w:ascii="Tahoma" w:hAnsi="Tahoma" w:cs="Tahoma"/>
-          <w:sz w:val="18"/>
-          <w:szCs w:val="18"/>
-        </w:rPr>
-      </w:pPr>
-      <w:r>
-        <w:rPr>
-          <w:rFonts w:ascii="Tahoma" w:hAnsi="Tahoma" w:cs="Tahoma"/>
-          <w:sz w:val="18"/>
-          <w:szCs w:val="18"/>
-        </w:rPr>
-        <w:t xml:space="preserve">After </w:t>
-      </w:r>
-      <w:r>
-        <w:rPr>
-          <w:rStyle w:val="StyleCOdeChar"/>
-          <w:rFonts w:eastAsiaTheme="minorEastAsia"/>
-        </w:rPr>
-        <w:t xml:space="preserve">&lt;/isloop&gt; </w:t>
-      </w:r>
-      <w:r>
-        <w:rPr>
-          <w:rFonts w:ascii="Tahoma" w:hAnsi="Tahoma" w:cs="Tahoma"/>
-          <w:sz w:val="18"/>
-          <w:szCs w:val="18"/>
-        </w:rPr>
-        <w:t xml:space="preserve">Close to line </w:t>
-      </w:r>
-      <w:r>
-        <w:rPr>
-          <w:rFonts w:ascii="Tahoma" w:hAnsi="Tahoma" w:cs="Tahoma"/>
-          <w:sz w:val="18"/>
-          <w:szCs w:val="18"/>
-        </w:rPr>
-        <w:t>28</w:t>
-      </w:r>
-      <w:r>
-        <w:rPr>
-          <w:rFonts w:ascii="Tahoma" w:hAnsi="Tahoma" w:cs="Tahoma"/>
-          <w:sz w:val="18"/>
-          <w:szCs w:val="18"/>
-        </w:rPr>
-        <w:t xml:space="preserve"> as shown below:</w:t>
-      </w:r>
-    </w:p>
-    <w:p>
-      <w:pPr>
-        <w:autoSpaceDE w:val="0"/>
-        <w:autoSpaceDN w:val="0"/>
-        <w:adjustRightInd w:val="0"/>
-        <w:spacing w:after="0" w:line="240" w:lineRule="auto"/>
-        <w:ind w:left="1080"/>
-        <w:rPr>
-          <w:rFonts w:ascii="Tahoma" w:hAnsi="Tahoma" w:cs="Tahoma"/>
-          <w:sz w:val="18"/>
-          <w:szCs w:val="18"/>
-        </w:rPr>
-      </w:pPr>
-    </w:p>
-    <w:p>
-      <w:pPr>
-        <w:autoSpaceDE w:val="0"/>
-        <w:autoSpaceDN w:val="0"/>
-        <w:adjustRightInd w:val="0"/>
-        <w:spacing w:after="0" w:line="240" w:lineRule="auto"/>
-        <w:ind w:firstLine="372"/>
-        <w:rPr>
-          <w:rFonts w:ascii="Tahoma" w:hAnsi="Tahoma" w:cs="Tahoma"/>
-          <w:sz w:val="18"/>
-          <w:szCs w:val="18"/>
-        </w:rPr>
-      </w:pPr>
-      <w:r>
-        <w:rPr>
-          <w:noProof/>
-          <w:lang w:val="bg-BG" w:eastAsia="bg-BG" w:bidi="ar-SA"/>
-        </w:rPr>
-        <w:drawing>
-          <wp:inline distT="0" distB="0" distL="0" distR="0" wp14:anchorId="4011C483" wp14:editId="61AACE3E">
-            <wp:extent cx="5955855" cy="2377440"/>
-            <wp:effectExtent l="0" t="0" r="0" b="0"/>
-            <wp:docPr id="21" name="Picture 21"/>
             <wp:cNvGraphicFramePr>
               <a:graphicFrameLocks xmlns:a="http://schemas.openxmlformats.org/drawingml/2006/main" noChangeAspect="1"/>
             </wp:cNvGraphicFramePr>
@@ -23905,6 +23769,429 @@
                   <pic:spPr>
                     <a:xfrm>
                       <a:off x="0" y="0"/>
+                      <a:ext cx="6264245" cy="3181955"/>
+                    </a:xfrm>
+                    <a:prstGeom prst="rect">
+                      <a:avLst/>
+                    </a:prstGeom>
+                  </pic:spPr>
+                </pic:pic>
+              </a:graphicData>
+            </a:graphic>
+          </wp:inline>
+        </w:drawing>
+      </w:r>
+    </w:p>
+    <w:p>
+      <w:pPr>
+        <w:autoSpaceDE w:val="0"/>
+        <w:autoSpaceDN w:val="0"/>
+        <w:adjustRightInd w:val="0"/>
+        <w:spacing w:after="0" w:line="240" w:lineRule="auto"/>
+        <w:ind w:left="1080"/>
+        <w:rPr>
+          <w:rStyle w:val="StyleCOdeChar"/>
+          <w:rFonts w:eastAsiaTheme="minorEastAsia"/>
+        </w:rPr>
+      </w:pPr>
+    </w:p>
+    <w:p>
+      <w:pPr>
+        <w:ind w:left="372" w:firstLine="708"/>
+        <w:rPr>
+          <w:rFonts w:ascii="Tahoma" w:hAnsi="Tahoma" w:cs="Tahoma"/>
+          <w:b/>
+          <w:sz w:val="18"/>
+          <w:szCs w:val="18"/>
+        </w:rPr>
+      </w:pPr>
+      <w:r>
+        <w:rPr>
+          <w:rFonts w:ascii="Tahoma" w:hAnsi="Tahoma" w:cs="Tahoma"/>
+          <w:b/>
+          <w:sz w:val="18"/>
+          <w:szCs w:val="18"/>
+        </w:rPr>
+        <w:t>default/checkout/billing/</w:t>
+      </w:r>
+      <w:proofErr w:type="spellStart"/>
+      <w:r>
+        <w:rPr>
+          <w:rFonts w:ascii="Tahoma" w:hAnsi="Tahoma" w:cs="Tahoma"/>
+          <w:b/>
+          <w:sz w:val="18"/>
+          <w:szCs w:val="18"/>
+        </w:rPr>
+        <w:t>paymentmethods.isml</w:t>
+      </w:r>
+      <w:proofErr w:type="spellEnd"/>
+    </w:p>
+    <w:p>
+      <w:pPr>
+        <w:autoSpaceDE w:val="0"/>
+        <w:autoSpaceDN w:val="0"/>
+        <w:adjustRightInd w:val="0"/>
+        <w:spacing w:after="0" w:line="240" w:lineRule="auto"/>
+        <w:ind w:left="1080"/>
+        <w:rPr>
+          <w:rFonts w:ascii="Tahoma" w:hAnsi="Tahoma" w:cs="Tahoma"/>
+          <w:sz w:val="18"/>
+          <w:szCs w:val="18"/>
+        </w:rPr>
+      </w:pPr>
+      <w:r>
+        <w:rPr>
+          <w:rFonts w:ascii="Tahoma" w:hAnsi="Tahoma" w:cs="Tahoma"/>
+          <w:sz w:val="18"/>
+          <w:szCs w:val="18"/>
+        </w:rPr>
+        <w:t>Add code:</w:t>
+      </w:r>
+    </w:p>
+    <w:p>
+      <w:pPr>
+        <w:pStyle w:val="StyleCOde"/>
+        <w:rPr>
+          <w:rStyle w:val="StyleCOdeChar"/>
+          <w:rFonts w:eastAsiaTheme="minorEastAsia"/>
+        </w:rPr>
+      </w:pPr>
+      <w:r>
+        <w:rPr>
+          <w:lang w:bidi="ar-SA"/>
+        </w:rPr>
+        <w:t xml:space="preserve"> </w:t>
+      </w:r>
+      <w:r>
+        <w:rPr>
+          <w:lang w:bidi="ar-SA"/>
+        </w:rPr>
+        <w:t>&lt;isif condition="${paymentMethodType.value === 'Klarna'}"&gt;hide&lt;/isif&gt;</w:t>
+      </w:r>
+    </w:p>
+    <w:p>
+      <w:pPr>
+        <w:ind w:left="372" w:firstLine="708"/>
+        <w:rPr>
+          <w:rFonts w:ascii="Tahoma" w:hAnsi="Tahoma" w:cs="Tahoma"/>
+          <w:sz w:val="18"/>
+          <w:szCs w:val="18"/>
+        </w:rPr>
+      </w:pPr>
+      <w:r>
+        <w:rPr>
+          <w:rFonts w:ascii="Tahoma" w:hAnsi="Tahoma" w:cs="Tahoma"/>
+          <w:sz w:val="18"/>
+          <w:szCs w:val="18"/>
+        </w:rPr>
+        <w:t>After</w:t>
+      </w:r>
+      <w:r>
+        <w:rPr>
+          <w:rFonts w:ascii="Tahoma" w:hAnsi="Tahoma" w:cs="Tahoma"/>
+          <w:sz w:val="18"/>
+          <w:szCs w:val="18"/>
+        </w:rPr>
+        <w:t xml:space="preserve"> </w:t>
+      </w:r>
+      <w:r>
+        <w:rPr>
+          <w:rStyle w:val="StyleCOdeChar"/>
+          <w:rFonts w:eastAsiaTheme="minorEastAsia"/>
+        </w:rPr>
+        <w:t>&lt;div class="form-row label-inline</w:t>
+      </w:r>
+      <w:r>
+        <w:rPr>
+          <w:rFonts w:ascii="Tahoma" w:hAnsi="Tahoma" w:cs="Tahoma"/>
+          <w:sz w:val="18"/>
+          <w:szCs w:val="18"/>
+        </w:rPr>
+        <w:t xml:space="preserve"> </w:t>
+      </w:r>
+      <w:r>
+        <w:rPr>
+          <w:rFonts w:ascii="Tahoma" w:hAnsi="Tahoma" w:cs="Tahoma"/>
+          <w:sz w:val="18"/>
+          <w:szCs w:val="18"/>
+        </w:rPr>
+        <w:t xml:space="preserve">close to </w:t>
+      </w:r>
+      <w:r>
+        <w:rPr>
+          <w:rFonts w:ascii="Tahoma" w:hAnsi="Tahoma" w:cs="Tahoma"/>
+          <w:sz w:val="18"/>
+          <w:szCs w:val="18"/>
+        </w:rPr>
+        <w:t>line 1</w:t>
+      </w:r>
+      <w:r>
+        <w:rPr>
+          <w:rFonts w:ascii="Tahoma" w:hAnsi="Tahoma" w:cs="Tahoma"/>
+          <w:sz w:val="18"/>
+          <w:szCs w:val="18"/>
+        </w:rPr>
+        <w:t>8</w:t>
+      </w:r>
+      <w:r>
+        <w:rPr>
+          <w:rFonts w:ascii="Tahoma" w:hAnsi="Tahoma" w:cs="Tahoma"/>
+          <w:sz w:val="18"/>
+          <w:szCs w:val="18"/>
+        </w:rPr>
+        <w:t xml:space="preserve"> as shown below:</w:t>
+      </w:r>
+    </w:p>
+    <w:p>
+      <w:pPr>
+        <w:rPr>
+          <w:rFonts w:ascii="Tahoma" w:hAnsi="Tahoma" w:cs="Tahoma"/>
+          <w:sz w:val="18"/>
+          <w:szCs w:val="18"/>
+        </w:rPr>
+      </w:pPr>
+      <w:r>
+        <w:rPr>
+          <w:noProof/>
+          <w:lang w:val="bg-BG" w:eastAsia="bg-BG" w:bidi="ar-SA"/>
+        </w:rPr>
+        <w:lastRenderedPageBreak/>
+        <w:drawing>
+          <wp:inline distT="0" distB="0" distL="0" distR="0" wp14:anchorId="64820BC6" wp14:editId="6C0AA762">
+            <wp:extent cx="6710680" cy="2278380"/>
+            <wp:effectExtent l="0" t="0" r="0" b="0"/>
+            <wp:docPr id="46" name="Picture 46"/>
+            <wp:cNvGraphicFramePr>
+              <a:graphicFrameLocks xmlns:a="http://schemas.openxmlformats.org/drawingml/2006/main" noChangeAspect="1"/>
+            </wp:cNvGraphicFramePr>
+            <a:graphic xmlns:a="http://schemas.openxmlformats.org/drawingml/2006/main">
+              <a:graphicData uri="http://schemas.openxmlformats.org/drawingml/2006/picture">
+                <pic:pic xmlns:pic="http://schemas.openxmlformats.org/drawingml/2006/picture">
+                  <pic:nvPicPr>
+                    <pic:cNvPr id="1" name=""/>
+                    <pic:cNvPicPr/>
+                  </pic:nvPicPr>
+                  <pic:blipFill>
+                    <a:blip r:embed="rId60" cstate="print">
+                      <a:extLst>
+                        <a:ext uri="{28A0092B-C50C-407E-A947-70E740481C1C}">
+                          <a14:useLocalDpi xmlns:a14="http://schemas.microsoft.com/office/drawing/2010/main" val="0"/>
+                        </a:ext>
+                      </a:extLst>
+                    </a:blip>
+                    <a:stretch>
+                      <a:fillRect/>
+                    </a:stretch>
+                  </pic:blipFill>
+                  <pic:spPr>
+                    <a:xfrm>
+                      <a:off x="0" y="0"/>
+                      <a:ext cx="6718857" cy="2281156"/>
+                    </a:xfrm>
+                    <a:prstGeom prst="rect">
+                      <a:avLst/>
+                    </a:prstGeom>
+                  </pic:spPr>
+                </pic:pic>
+              </a:graphicData>
+            </a:graphic>
+          </wp:inline>
+        </w:drawing>
+      </w:r>
+    </w:p>
+    <w:p>
+      <w:pPr>
+        <w:ind w:left="372" w:firstLine="708"/>
+        <w:rPr>
+          <w:rFonts w:ascii="Tahoma" w:hAnsi="Tahoma" w:cs="Tahoma"/>
+          <w:sz w:val="18"/>
+          <w:szCs w:val="18"/>
+        </w:rPr>
+      </w:pPr>
+    </w:p>
+    <w:p>
+      <w:pPr>
+        <w:ind w:left="372" w:firstLine="708"/>
+        <w:rPr>
+          <w:rFonts w:ascii="Tahoma" w:hAnsi="Tahoma" w:cs="Tahoma"/>
+          <w:sz w:val="18"/>
+          <w:szCs w:val="18"/>
+        </w:rPr>
+      </w:pPr>
+    </w:p>
+    <w:p>
+      <w:pPr>
+        <w:ind w:left="372" w:firstLine="708"/>
+        <w:rPr>
+          <w:rFonts w:ascii="Tahoma" w:hAnsi="Tahoma" w:cs="Tahoma"/>
+          <w:sz w:val="18"/>
+          <w:szCs w:val="18"/>
+        </w:rPr>
+      </w:pPr>
+    </w:p>
+    <w:p>
+      <w:pPr>
+        <w:ind w:left="372" w:firstLine="708"/>
+        <w:rPr>
+          <w:rFonts w:ascii="Tahoma" w:hAnsi="Tahoma" w:cs="Tahoma"/>
+          <w:sz w:val="18"/>
+          <w:szCs w:val="18"/>
+        </w:rPr>
+      </w:pPr>
+    </w:p>
+    <w:p>
+      <w:pPr>
+        <w:ind w:left="372" w:firstLine="708"/>
+        <w:rPr>
+          <w:rFonts w:ascii="Tahoma" w:hAnsi="Tahoma" w:cs="Tahoma"/>
+          <w:sz w:val="18"/>
+          <w:szCs w:val="18"/>
+        </w:rPr>
+      </w:pPr>
+      <w:r>
+        <w:rPr>
+          <w:rFonts w:ascii="Tahoma" w:hAnsi="Tahoma" w:cs="Tahoma"/>
+          <w:sz w:val="18"/>
+          <w:szCs w:val="18"/>
+        </w:rPr>
+        <w:t xml:space="preserve">Add Code: </w:t>
+      </w:r>
+    </w:p>
+    <w:p>
+      <w:pPr>
+        <w:autoSpaceDE w:val="0"/>
+        <w:autoSpaceDN w:val="0"/>
+        <w:adjustRightInd w:val="0"/>
+        <w:spacing w:after="0" w:line="240" w:lineRule="auto"/>
+        <w:ind w:left="1080"/>
+        <w:rPr>
+          <w:rStyle w:val="StyleCOdeChar"/>
+          <w:rFonts w:eastAsiaTheme="minorEastAsia"/>
+        </w:rPr>
+      </w:pPr>
+      <w:r>
+        <w:rPr>
+          <w:rStyle w:val="StyleCOdeChar"/>
+          <w:rFonts w:eastAsiaTheme="minorEastAsia"/>
+        </w:rPr>
+        <w:t>&lt;isinclude template="klarnapayments/klarnapaymentscategories.isml"/&gt;</w:t>
+      </w:r>
+    </w:p>
+    <w:p>
+      <w:pPr>
+        <w:autoSpaceDE w:val="0"/>
+        <w:autoSpaceDN w:val="0"/>
+        <w:adjustRightInd w:val="0"/>
+        <w:spacing w:after="0" w:line="240" w:lineRule="auto"/>
+        <w:ind w:left="1080"/>
+        <w:rPr>
+          <w:rFonts w:ascii="Tahoma" w:hAnsi="Tahoma" w:cs="Tahoma"/>
+          <w:sz w:val="18"/>
+          <w:szCs w:val="18"/>
+        </w:rPr>
+      </w:pPr>
+      <w:r>
+        <w:rPr>
+          <w:rFonts w:ascii="Tahoma" w:hAnsi="Tahoma" w:cs="Tahoma"/>
+          <w:sz w:val="18"/>
+          <w:szCs w:val="18"/>
+        </w:rPr>
+        <w:t xml:space="preserve">After </w:t>
+      </w:r>
+      <w:r>
+        <w:rPr>
+          <w:rStyle w:val="StyleCOdeChar"/>
+          <w:rFonts w:eastAsiaTheme="minorEastAsia"/>
+        </w:rPr>
+        <w:t xml:space="preserve">&lt;/isloop&gt; </w:t>
+      </w:r>
+      <w:r>
+        <w:rPr>
+          <w:rFonts w:ascii="Tahoma" w:hAnsi="Tahoma" w:cs="Tahoma"/>
+          <w:sz w:val="18"/>
+          <w:szCs w:val="18"/>
+        </w:rPr>
+        <w:t xml:space="preserve">Close to line </w:t>
+      </w:r>
+      <w:r>
+        <w:rPr>
+          <w:rFonts w:ascii="Tahoma" w:hAnsi="Tahoma" w:cs="Tahoma"/>
+          <w:sz w:val="18"/>
+          <w:szCs w:val="18"/>
+        </w:rPr>
+        <w:t>28</w:t>
+      </w:r>
+      <w:r>
+        <w:rPr>
+          <w:rFonts w:ascii="Tahoma" w:hAnsi="Tahoma" w:cs="Tahoma"/>
+          <w:sz w:val="18"/>
+          <w:szCs w:val="18"/>
+        </w:rPr>
+        <w:t xml:space="preserve"> as shown below:</w:t>
+      </w:r>
+    </w:p>
+    <w:p>
+      <w:pPr>
+        <w:autoSpaceDE w:val="0"/>
+        <w:autoSpaceDN w:val="0"/>
+        <w:adjustRightInd w:val="0"/>
+        <w:spacing w:after="0" w:line="240" w:lineRule="auto"/>
+        <w:ind w:left="1080"/>
+        <w:rPr>
+          <w:rFonts w:ascii="Tahoma" w:hAnsi="Tahoma" w:cs="Tahoma"/>
+          <w:sz w:val="18"/>
+          <w:szCs w:val="18"/>
+        </w:rPr>
+      </w:pPr>
+    </w:p>
+    <w:p>
+      <w:pPr>
+        <w:autoSpaceDE w:val="0"/>
+        <w:autoSpaceDN w:val="0"/>
+        <w:adjustRightInd w:val="0"/>
+        <w:spacing w:after="0" w:line="240" w:lineRule="auto"/>
+        <w:ind w:firstLine="372"/>
+        <w:rPr>
+          <w:rFonts w:ascii="Tahoma" w:hAnsi="Tahoma" w:cs="Tahoma"/>
+          <w:sz w:val="18"/>
+          <w:szCs w:val="18"/>
+        </w:rPr>
+      </w:pPr>
+      <w:r>
+        <w:rPr>
+          <w:noProof/>
+          <w:lang w:val="bg-BG" w:eastAsia="bg-BG" w:bidi="ar-SA"/>
+        </w:rPr>
+        <w:drawing>
+          <wp:inline distT="0" distB="0" distL="0" distR="0" wp14:anchorId="6FC44F7D" wp14:editId="592A5609">
+            <wp:extent cx="5955855" cy="2377440"/>
+            <wp:effectExtent l="0" t="0" r="0" b="0"/>
+            <wp:docPr id="21" name="Picture 21"/>
+            <wp:cNvGraphicFramePr>
+              <a:graphicFrameLocks xmlns:a="http://schemas.openxmlformats.org/drawingml/2006/main" noChangeAspect="1"/>
+            </wp:cNvGraphicFramePr>
+            <a:graphic xmlns:a="http://schemas.openxmlformats.org/drawingml/2006/main">
+              <a:graphicData uri="http://schemas.openxmlformats.org/drawingml/2006/picture">
+                <pic:pic xmlns:pic="http://schemas.openxmlformats.org/drawingml/2006/picture">
+                  <pic:nvPicPr>
+                    <pic:cNvPr id="1" name=""/>
+                    <pic:cNvPicPr/>
+                  </pic:nvPicPr>
+                  <pic:blipFill>
+                    <a:blip r:embed="rId61" cstate="print">
+                      <a:extLst>
+                        <a:ext uri="{28A0092B-C50C-407E-A947-70E740481C1C}">
+                          <a14:useLocalDpi xmlns:a14="http://schemas.microsoft.com/office/drawing/2010/main" val="0"/>
+                        </a:ext>
+                      </a:extLst>
+                    </a:blip>
+                    <a:stretch>
+                      <a:fillRect/>
+                    </a:stretch>
+                  </pic:blipFill>
+                  <pic:spPr>
+                    <a:xfrm>
+                      <a:off x="0" y="0"/>
                       <a:ext cx="5970680" cy="2383358"/>
                     </a:xfrm>
                     <a:prstGeom prst="rect">
@@ -24140,7 +24427,7 @@
           <w:lang w:val="bg-BG" w:eastAsia="bg-BG" w:bidi="ar-SA"/>
         </w:rPr>
         <w:drawing>
-          <wp:inline distT="0" distB="0" distL="0" distR="0" wp14:anchorId="3A6A3BBE" wp14:editId="26702D08">
+          <wp:inline distT="0" distB="0" distL="0" distR="0" wp14:anchorId="48337933" wp14:editId="79BD82E0">
             <wp:extent cx="6091945" cy="3611880"/>
             <wp:effectExtent l="0" t="0" r="0" b="0"/>
             <wp:docPr id="1" name="Picture 1"/>
@@ -24155,7 +24442,7 @@
                     <pic:cNvPicPr/>
                   </pic:nvPicPr>
                   <pic:blipFill>
-                    <a:blip r:embed="rId60">
+                    <a:blip r:embed="rId62">
                       <a:extLst>
                         <a:ext uri="{28A0092B-C50C-407E-A947-70E740481C1C}">
                           <a14:useLocalDpi xmlns:a14="http://schemas.microsoft.com/office/drawing/2010/main" val="0"/>
@@ -24346,7 +24633,7 @@
           <w:lang w:val="bg-BG" w:eastAsia="bg-BG" w:bidi="ar-SA"/>
         </w:rPr>
         <w:drawing>
-          <wp:inline distT="0" distB="0" distL="0" distR="0" wp14:anchorId="7808C649" wp14:editId="354DA5D0">
+          <wp:inline distT="0" distB="0" distL="0" distR="0" wp14:anchorId="7652B40C" wp14:editId="5DD2271F">
             <wp:extent cx="5940000" cy="1954800"/>
             <wp:effectExtent l="0" t="0" r="0" b="0"/>
             <wp:docPr id="23" name="Picture 23"/>
@@ -24361,7 +24648,7 @@
                     <pic:cNvPicPr/>
                   </pic:nvPicPr>
                   <pic:blipFill>
-                    <a:blip r:embed="rId61"/>
+                    <a:blip r:embed="rId63"/>
                     <a:stretch>
                       <a:fillRect/>
                     </a:stretch>
@@ -24465,7 +24752,7 @@
         </w:rPr>
         <w:lastRenderedPageBreak/>
         <w:drawing>
-          <wp:inline distT="0" distB="0" distL="0" distR="0" wp14:anchorId="2F5F4AC6" wp14:editId="0FB3966F">
+          <wp:inline distT="0" distB="0" distL="0" distR="0" wp14:anchorId="6233A65A" wp14:editId="7281BF95">
             <wp:extent cx="5940000" cy="3898800"/>
             <wp:effectExtent l="0" t="0" r="0" b="0"/>
             <wp:docPr id="47" name="Picture 47"/>
@@ -24480,7 +24767,7 @@
                     <pic:cNvPicPr/>
                   </pic:nvPicPr>
                   <pic:blipFill>
-                    <a:blip r:embed="rId62"/>
+                    <a:blip r:embed="rId64"/>
                     <a:stretch>
                       <a:fillRect/>
                     </a:stretch>
@@ -24772,7 +25059,7 @@
           <w:lang w:val="bg-BG" w:eastAsia="ro-RO"/>
         </w:rPr>
         <w:drawing>
-          <wp:inline distT="0" distB="0" distL="0" distR="0">
+          <wp:inline distT="0" distB="0" distL="0" distR="0" wp14:anchorId="769F9EC0" wp14:editId="649A340B">
             <wp:extent cx="5537683" cy="462705"/>
             <wp:effectExtent l="0" t="0" r="0" b="0"/>
             <wp:docPr id="69" name="Picture 69"/>
@@ -24789,7 +25076,7 @@
                     </pic:cNvPicPr>
                   </pic:nvPicPr>
                   <pic:blipFill>
-                    <a:blip r:embed="rId63">
+                    <a:blip r:embed="rId65">
                       <a:extLst>
                         <a:ext uri="{28A0092B-C50C-407E-A947-70E740481C1C}">
                           <a14:useLocalDpi xmlns:a14="http://schemas.microsoft.com/office/drawing/2010/main" val="0"/>
@@ -24954,7 +25241,7 @@
         </w:rPr>
         <w:lastRenderedPageBreak/>
         <w:drawing>
-          <wp:inline distT="0" distB="0" distL="0" distR="0" wp14:anchorId="1228B1B7" wp14:editId="3E366ADC">
+          <wp:inline distT="0" distB="0" distL="0" distR="0" wp14:anchorId="0ACB736C" wp14:editId="3A17BF84">
             <wp:extent cx="5524348" cy="772026"/>
             <wp:effectExtent l="0" t="0" r="635" b="9525"/>
             <wp:docPr id="61" name="Picture 61"/>
@@ -24971,7 +25258,7 @@
                     </pic:cNvPicPr>
                   </pic:nvPicPr>
                   <pic:blipFill>
-                    <a:blip r:embed="rId64">
+                    <a:blip r:embed="rId66">
                       <a:extLst>
                         <a:ext uri="{28A0092B-C50C-407E-A947-70E740481C1C}">
                           <a14:useLocalDpi xmlns:a14="http://schemas.microsoft.com/office/drawing/2010/main" val="0"/>
@@ -25195,7 +25482,7 @@
           <w:lang w:eastAsia="ro-RO"/>
         </w:rPr>
         <w:drawing>
-          <wp:inline distT="0" distB="0" distL="0" distR="0" wp14:anchorId="48AE484C" wp14:editId="6118654C">
+          <wp:inline distT="0" distB="0" distL="0" distR="0" wp14:anchorId="3C1AF728" wp14:editId="718888F4">
             <wp:extent cx="5624368" cy="975691"/>
             <wp:effectExtent l="0" t="0" r="0" b="0"/>
             <wp:docPr id="66" name="Picture 66"/>
@@ -25212,7 +25499,7 @@
                     </pic:cNvPicPr>
                   </pic:nvPicPr>
                   <pic:blipFill>
-                    <a:blip r:embed="rId65">
+                    <a:blip r:embed="rId67">
                       <a:extLst>
                         <a:ext uri="{28A0092B-C50C-407E-A947-70E740481C1C}">
                           <a14:useLocalDpi xmlns:a14="http://schemas.microsoft.com/office/drawing/2010/main" val="0"/>
@@ -25342,7 +25629,6 @@
           <w:lang w:bidi="ar-SA"/>
         </w:rPr>
       </w:pPr>
-      <w:proofErr w:type="spellStart"/>
       <w:r>
         <w:rPr>
           <w:lang w:bidi="ar-SA"/>
@@ -25362,7 +25648,6 @@
         </w:rPr>
         <w:t>KlarnaOnsiteService</w:t>
       </w:r>
-      <w:proofErr w:type="spellEnd"/>
       <w:r>
         <w:rPr>
           <w:color w:val="000000"/>
@@ -25370,7 +25655,6 @@
         </w:rPr>
         <w:t xml:space="preserve"> = </w:t>
       </w:r>
-      <w:proofErr w:type="spellStart"/>
       <w:r>
         <w:rPr>
           <w:lang w:bidi="ar-SA"/>
@@ -25390,7 +25674,6 @@
         </w:rPr>
         <w:t>KlarnaOnsiteService</w:t>
       </w:r>
-      <w:proofErr w:type="spellEnd"/>
       <w:r>
         <w:rPr>
           <w:color w:val="000000"/>
@@ -25517,7 +25800,7 @@
           <w:noProof/>
         </w:rPr>
         <w:drawing>
-          <wp:inline distT="0" distB="0" distL="0" distR="0">
+          <wp:inline distT="0" distB="0" distL="0" distR="0" wp14:anchorId="1DFAE72A" wp14:editId="3D82E6BD">
             <wp:extent cx="4665525" cy="1203960"/>
             <wp:effectExtent l="0" t="0" r="0" b="0"/>
             <wp:docPr id="58" name="Picture 58"/>
@@ -25532,7 +25815,7 @@
                     <pic:cNvPicPr/>
                   </pic:nvPicPr>
                   <pic:blipFill>
-                    <a:blip r:embed="rId66">
+                    <a:blip r:embed="rId68">
                       <a:extLst>
                         <a:ext uri="{28A0092B-C50C-407E-A947-70E740481C1C}">
                           <a14:useLocalDpi xmlns:a14="http://schemas.microsoft.com/office/drawing/2010/main" val="0"/>
@@ -25558,8 +25841,6 @@
           </wp:inline>
         </w:drawing>
       </w:r>
-      <w:bookmarkStart w:id="41" w:name="_GoBack"/>
-      <w:bookmarkEnd w:id="41"/>
     </w:p>
     <w:p/>
     <w:p>
@@ -25717,7 +25998,7 @@
         </w:rPr>
         <w:lastRenderedPageBreak/>
         <w:drawing>
-          <wp:inline distT="0" distB="0" distL="0" distR="0" wp14:anchorId="7FF2FEB4" wp14:editId="28224763">
+          <wp:inline distT="0" distB="0" distL="0" distR="0" wp14:anchorId="61DAA824" wp14:editId="1C7151DC">
             <wp:extent cx="6186170" cy="564515"/>
             <wp:effectExtent l="0" t="0" r="5080" b="6985"/>
             <wp:docPr id="67" name="Picture 67"/>
@@ -25734,7 +26015,7 @@
                     </pic:cNvPicPr>
                   </pic:nvPicPr>
                   <pic:blipFill>
-                    <a:blip r:embed="rId67">
+                    <a:blip r:embed="rId69">
                       <a:extLst>
                         <a:ext uri="{28A0092B-C50C-407E-A947-70E740481C1C}">
                           <a14:useLocalDpi xmlns:a14="http://schemas.microsoft.com/office/drawing/2010/main" val="0"/>
@@ -25941,7 +26222,7 @@
         </w:rPr>
         <w:lastRenderedPageBreak/>
         <w:drawing>
-          <wp:inline distT="0" distB="0" distL="0" distR="0" wp14:anchorId="0EF57D9A" wp14:editId="5BDE6CD3">
+          <wp:inline distT="0" distB="0" distL="0" distR="0" wp14:anchorId="425E2429" wp14:editId="309E1E6C">
             <wp:extent cx="5940000" cy="6278400"/>
             <wp:effectExtent l="0" t="0" r="0" b="0"/>
             <wp:docPr id="3" name="Picture 3"/>
@@ -25956,7 +26237,7 @@
                     <pic:cNvPicPr/>
                   </pic:nvPicPr>
                   <pic:blipFill>
-                    <a:blip r:embed="rId68"/>
+                    <a:blip r:embed="rId70"/>
                     <a:stretch>
                       <a:fillRect/>
                     </a:stretch>
@@ -26073,7 +26354,7 @@
         </w:rPr>
         <w:lastRenderedPageBreak/>
         <w:drawing>
-          <wp:inline distT="0" distB="0" distL="0" distR="0">
+          <wp:inline distT="0" distB="0" distL="0" distR="0" wp14:anchorId="3D01F3CB" wp14:editId="0EF2956E">
             <wp:extent cx="6188710" cy="3662045"/>
             <wp:effectExtent l="0" t="0" r="0" b="0"/>
             <wp:docPr id="32" name="Picture 32"/>
@@ -26088,7 +26369,7 @@
                     <pic:cNvPicPr/>
                   </pic:nvPicPr>
                   <pic:blipFill>
-                    <a:blip r:embed="rId69" cstate="print">
+                    <a:blip r:embed="rId71" cstate="print">
                       <a:extLst>
                         <a:ext uri="{28A0092B-C50C-407E-A947-70E740481C1C}">
                           <a14:useLocalDpi xmlns:a14="http://schemas.microsoft.com/office/drawing/2010/main" val="0"/>
@@ -26239,7 +26520,7 @@
         </w:rPr>
         <w:lastRenderedPageBreak/>
         <w:drawing>
-          <wp:inline distT="0" distB="0" distL="0" distR="0" wp14:anchorId="7EFB4454" wp14:editId="169D1F12">
+          <wp:inline distT="0" distB="0" distL="0" distR="0" wp14:anchorId="0B5B58E8" wp14:editId="4A6E7BBF">
             <wp:extent cx="5940000" cy="4568400"/>
             <wp:effectExtent l="0" t="0" r="0" b="0"/>
             <wp:docPr id="7" name="Picture 7"/>
@@ -26254,7 +26535,7 @@
                     <pic:cNvPicPr/>
                   </pic:nvPicPr>
                   <pic:blipFill>
-                    <a:blip r:embed="rId70"/>
+                    <a:blip r:embed="rId72"/>
                     <a:stretch>
                       <a:fillRect/>
                     </a:stretch>
@@ -26423,7 +26704,7 @@
         </w:rPr>
         <w:lastRenderedPageBreak/>
         <w:drawing>
-          <wp:inline distT="0" distB="0" distL="0" distR="0" wp14:anchorId="62B0308B" wp14:editId="390B00DE">
+          <wp:inline distT="0" distB="0" distL="0" distR="0" wp14:anchorId="0B8E2276" wp14:editId="66CCB4B3">
             <wp:extent cx="5940000" cy="6624000"/>
             <wp:effectExtent l="0" t="0" r="0" b="0"/>
             <wp:docPr id="8" name="Picture 8"/>
@@ -26438,7 +26719,7 @@
                     <pic:cNvPicPr/>
                   </pic:nvPicPr>
                   <pic:blipFill>
-                    <a:blip r:embed="rId71"/>
+                    <a:blip r:embed="rId73"/>
                     <a:stretch>
                       <a:fillRect/>
                     </a:stretch>
@@ -27036,7 +27317,7 @@
           <w:lang w:val="bg-BG" w:eastAsia="bg-BG" w:bidi="ar-SA"/>
         </w:rPr>
         <w:drawing>
-          <wp:inline distT="0" distB="0" distL="0" distR="0" wp14:anchorId="387F54CE" wp14:editId="4E08149A">
+          <wp:inline distT="0" distB="0" distL="0" distR="0" wp14:anchorId="563D1AD5" wp14:editId="013B3520">
             <wp:extent cx="6171028" cy="2865120"/>
             <wp:effectExtent l="0" t="0" r="0" b="0"/>
             <wp:docPr id="10" name="Picture 10"/>
@@ -27051,7 +27332,7 @@
                     <pic:cNvPicPr/>
                   </pic:nvPicPr>
                   <pic:blipFill>
-                    <a:blip r:embed="rId72">
+                    <a:blip r:embed="rId74">
                       <a:extLst>
                         <a:ext uri="{28A0092B-C50C-407E-A947-70E740481C1C}">
                           <a14:useLocalDpi xmlns:a14="http://schemas.microsoft.com/office/drawing/2010/main" val="0"/>
@@ -32341,7 +32622,7 @@
           <w:lang w:val="bg-BG" w:eastAsia="bg-BG" w:bidi="ar-SA"/>
         </w:rPr>
         <w:drawing>
-          <wp:inline distT="0" distB="0" distL="0" distR="0" wp14:anchorId="6E96C6D7" wp14:editId="193187F3">
+          <wp:inline distT="0" distB="0" distL="0" distR="0" wp14:anchorId="5771B4A3" wp14:editId="402BAAE8">
             <wp:extent cx="5940000" cy="2422800"/>
             <wp:effectExtent l="0" t="0" r="0" b="0"/>
             <wp:docPr id="11" name="Picture 11"/>
@@ -32356,7 +32637,7 @@
                     <pic:cNvPicPr/>
                   </pic:nvPicPr>
                   <pic:blipFill>
-                    <a:blip r:embed="rId73"/>
+                    <a:blip r:embed="rId75"/>
                     <a:stretch>
                       <a:fillRect/>
                     </a:stretch>
@@ -33292,7 +33573,7 @@
         </w:rPr>
         <w:lastRenderedPageBreak/>
         <w:drawing>
-          <wp:inline distT="0" distB="0" distL="0" distR="0" wp14:anchorId="556D0538" wp14:editId="69EF63F5">
+          <wp:inline distT="0" distB="0" distL="0" distR="0" wp14:anchorId="6648557A" wp14:editId="0004294D">
             <wp:extent cx="5940000" cy="3837600"/>
             <wp:effectExtent l="0" t="0" r="0" b="0"/>
             <wp:docPr id="50" name="Picture 50"/>
@@ -33307,7 +33588,7 @@
                     <pic:cNvPicPr/>
                   </pic:nvPicPr>
                   <pic:blipFill>
-                    <a:blip r:embed="rId74"/>
+                    <a:blip r:embed="rId76"/>
                     <a:stretch>
                       <a:fillRect/>
                     </a:stretch>
@@ -33779,11 +34060,11 @@
       </w:pPr>
     </w:p>
     <w:sectPr>
-      <w:headerReference w:type="even" r:id="rId75"/>
-      <w:headerReference w:type="default" r:id="rId76"/>
-      <w:footerReference w:type="default" r:id="rId77"/>
-      <w:headerReference w:type="first" r:id="rId78"/>
-      <w:footerReference w:type="first" r:id="rId79"/>
+      <w:headerReference w:type="even" r:id="rId77"/>
+      <w:headerReference w:type="default" r:id="rId78"/>
+      <w:footerReference w:type="default" r:id="rId79"/>
+      <w:headerReference w:type="first" r:id="rId80"/>
+      <w:footerReference w:type="first" r:id="rId81"/>
       <w:type w:val="continuous"/>
       <w:pgSz w:w="11906" w:h="16838" w:code="9"/>
       <w:pgMar w:top="1440" w:right="1080" w:bottom="1440" w:left="1080" w:header="720" w:footer="215" w:gutter="0"/>
@@ -40549,7 +40830,7 @@
 </file>
 
 <file path=customXml/itemProps1.xml><?xml version="1.0" encoding="utf-8"?>
-<ds:datastoreItem xmlns:ds="http://schemas.openxmlformats.org/officeDocument/2006/customXml" ds:itemID="{417E4C37-4399-4BEB-9EE3-BFE1BE64923D}">
+<ds:datastoreItem xmlns:ds="http://schemas.openxmlformats.org/officeDocument/2006/customXml" ds:itemID="{943D7C8F-5C9D-4EF6-8C09-ED8A6435F28B}">
   <ds:schemaRefs>
     <ds:schemaRef ds:uri="http://schemas.openxmlformats.org/officeDocument/2006/bibliography"/>
   </ds:schemaRefs>
@@ -40557,7 +40838,7 @@
 </file>
 
 <file path=customXml/itemProps2.xml><?xml version="1.0" encoding="utf-8"?>
-<ds:datastoreItem xmlns:ds="http://schemas.openxmlformats.org/officeDocument/2006/customXml" ds:itemID="{F4C121CF-9659-4AA8-A987-6F409888FBE9}">
+<ds:datastoreItem xmlns:ds="http://schemas.openxmlformats.org/officeDocument/2006/customXml" ds:itemID="{E4AB3C24-F55F-4865-B73C-E0C28E3B5046}">
   <ds:schemaRefs>
     <ds:schemaRef ds:uri="http://schemas.openxmlformats.org/officeDocument/2006/bibliography"/>
   </ds:schemaRefs>
@@ -40565,7 +40846,7 @@
 </file>
 
 <file path=customXml/itemProps3.xml><?xml version="1.0" encoding="utf-8"?>
-<ds:datastoreItem xmlns:ds="http://schemas.openxmlformats.org/officeDocument/2006/customXml" ds:itemID="{5CE19CD3-C535-4CA4-9FCC-7C8AF01D0DDF}">
+<ds:datastoreItem xmlns:ds="http://schemas.openxmlformats.org/officeDocument/2006/customXml" ds:itemID="{130A7000-03F8-4817-9CD9-DADAF7A9E9E9}">
   <ds:schemaRefs>
     <ds:schemaRef ds:uri="http://schemas.openxmlformats.org/officeDocument/2006/bibliography"/>
   </ds:schemaRefs>
@@ -40573,7 +40854,7 @@
 </file>
 
 <file path=customXml/itemProps4.xml><?xml version="1.0" encoding="utf-8"?>
-<ds:datastoreItem xmlns:ds="http://schemas.openxmlformats.org/officeDocument/2006/customXml" ds:itemID="{074F3357-68BE-4F5F-9DB1-BA419D778AF4}">
+<ds:datastoreItem xmlns:ds="http://schemas.openxmlformats.org/officeDocument/2006/customXml" ds:itemID="{584A8CEF-49F2-4F2C-BD11-F99D984AD3A9}">
   <ds:schemaRefs>
     <ds:schemaRef ds:uri="http://schemas.openxmlformats.org/officeDocument/2006/bibliography"/>
   </ds:schemaRefs>

</xml_diff>

<commit_message>
remove redundant site-template zip
</commit_message>
<xml_diff>
--- a/documentation/Klarna Payments Integration Guide v19.1.0.docx
+++ b/documentation/Klarna Payments Integration Guide v19.1.0.docx
@@ -13776,30 +13776,21 @@
         <w:pStyle w:val="Standard1"/>
       </w:pPr>
       <w:r>
-        <w:t>Find the archive ‘site-template.zip’ in the installation package, it contains metadata files. Please review the archive, do the necessary</w:t>
-      </w:r>
-      <w:r>
-        <w:t xml:space="preserve"> </w:t>
-      </w:r>
-      <w:r>
-        <w:t>modifications, and import it through BM Administration &gt; Site Development &gt; Site Import &amp; Export section.</w:t>
-      </w:r>
-    </w:p>
-    <w:p>
-      <w:pPr>
-        <w:pStyle w:val="Standard1"/>
-      </w:pPr>
-      <w:r>
-        <w:t>C</w:t>
-      </w:r>
-      <w:r>
-        <w:t>heck the fields which will be updated after importing file</w:t>
-      </w:r>
-      <w:r>
-        <w:t xml:space="preserve"> </w:t>
-      </w:r>
-      <w:r>
-        <w:t>‘site-template.zip’, and be sure that there won’t be any conflict with the existing fields.</w:t>
+        <w:t>Go to ‘metadata’ folder, review and edit, if needed, the site-template contents. (Site template is prepared to setup SiteGenesis and RefArch sites - you may want to change that to your actual sites and delete the ones that are not needed)</w:t>
+      </w:r>
+      <w:bookmarkStart w:id="33" w:name="_GoBack"/>
+      <w:bookmarkEnd w:id="33"/>
+      <w:r>
+        <w:t xml:space="preserve">. Zip the directory and you’ll have </w:t>
+      </w:r>
+      <w:r>
+        <w:t>‘site-template.zip’</w:t>
+      </w:r>
+      <w:r>
+        <w:t xml:space="preserve"> installation package. I</w:t>
+      </w:r>
+      <w:r>
+        <w:t>mport it through BM Administration &gt; Site Development &gt; Site Import &amp; Export section.</w:t>
       </w:r>
     </w:p>
     <w:p>
@@ -14204,11 +14195,11 @@
       <w:pPr>
         <w:pStyle w:val="Heading3"/>
       </w:pPr>
-      <w:bookmarkStart w:id="33" w:name="_Toc535944263"/>
+      <w:bookmarkStart w:id="34" w:name="_Toc535944263"/>
       <w:r>
         <w:t>Cartridge Path</w:t>
       </w:r>
-      <w:bookmarkEnd w:id="33"/>
+      <w:bookmarkEnd w:id="34"/>
     </w:p>
     <w:p>
       <w:pPr>
@@ -14409,11 +14400,11 @@
       <w:pPr>
         <w:pStyle w:val="Heading3"/>
       </w:pPr>
-      <w:bookmarkStart w:id="34" w:name="_Toc535944264"/>
+      <w:bookmarkStart w:id="35" w:name="_Toc535944264"/>
       <w:r>
         <w:t>Klarna Payments Configurations</w:t>
       </w:r>
-      <w:bookmarkEnd w:id="34"/>
+      <w:bookmarkEnd w:id="35"/>
     </w:p>
     <w:p>
       <w:pPr>
@@ -16395,11 +16386,11 @@
       <w:pPr>
         <w:pStyle w:val="Heading3"/>
       </w:pPr>
-      <w:bookmarkStart w:id="35" w:name="_Toc535944265"/>
+      <w:bookmarkStart w:id="36" w:name="_Toc535944265"/>
       <w:r>
         <w:t>Klarna Payments Logo and Payment Option Name</w:t>
       </w:r>
-      <w:bookmarkEnd w:id="35"/>
+      <w:bookmarkEnd w:id="36"/>
     </w:p>
     <w:p>
       <w:pPr>
@@ -16637,11 +16628,11 @@
       <w:pPr>
         <w:pStyle w:val="Heading3"/>
       </w:pPr>
-      <w:bookmarkStart w:id="36" w:name="_Toc535944266"/>
+      <w:bookmarkStart w:id="37" w:name="_Toc535944266"/>
       <w:r>
         <w:t>Services Configuration</w:t>
       </w:r>
-      <w:bookmarkEnd w:id="36"/>
+      <w:bookmarkEnd w:id="37"/>
     </w:p>
     <w:p>
       <w:pPr>
@@ -16959,11 +16950,11 @@
       <w:pPr>
         <w:pStyle w:val="Heading3"/>
       </w:pPr>
-      <w:bookmarkStart w:id="37" w:name="_Toc535944267"/>
+      <w:bookmarkStart w:id="38" w:name="_Toc535944267"/>
       <w:r>
         <w:t>Custom attributes</w:t>
       </w:r>
-      <w:bookmarkEnd w:id="37"/>
+      <w:bookmarkEnd w:id="38"/>
     </w:p>
     <w:p>
       <w:pPr>
@@ -18013,11 +18004,11 @@
       <w:pPr>
         <w:pStyle w:val="Heading2"/>
       </w:pPr>
-      <w:bookmarkStart w:id="38" w:name="_Toc535944268"/>
+      <w:bookmarkStart w:id="39" w:name="_Toc535944268"/>
       <w:r>
         <w:t>Custom Code</w:t>
       </w:r>
-      <w:bookmarkEnd w:id="38"/>
+      <w:bookmarkEnd w:id="39"/>
     </w:p>
     <w:p>
       <w:pPr>
@@ -18049,14 +18040,14 @@
           <w:color w:val="auto"/>
         </w:rPr>
       </w:pPr>
-      <w:bookmarkStart w:id="39" w:name="_Toc535944269"/>
+      <w:bookmarkStart w:id="40" w:name="_Toc535944269"/>
       <w:r>
         <w:rPr>
           <w:color w:val="auto"/>
         </w:rPr>
         <w:t>Integration efforts</w:t>
       </w:r>
-      <w:bookmarkEnd w:id="39"/>
+      <w:bookmarkEnd w:id="40"/>
     </w:p>
     <w:p>
       <w:pPr>
@@ -18237,14 +18228,14 @@
           <w:color w:val="auto"/>
         </w:rPr>
       </w:pPr>
-      <w:bookmarkStart w:id="40" w:name="_Toc535944270"/>
+      <w:bookmarkStart w:id="41" w:name="_Toc535944270"/>
       <w:r>
         <w:rPr>
           <w:color w:val="auto"/>
         </w:rPr>
         <w:t>Templates modifications</w:t>
       </w:r>
-      <w:bookmarkEnd w:id="40"/>
+      <w:bookmarkEnd w:id="41"/>
       <w:r>
         <w:rPr>
           <w:color w:val="auto"/>
@@ -21191,14 +21182,14 @@
           <w:color w:val="auto"/>
         </w:rPr>
       </w:pPr>
-      <w:bookmarkStart w:id="41" w:name="_Toc535944271"/>
+      <w:bookmarkStart w:id="42" w:name="_Toc535944271"/>
       <w:r>
         <w:rPr>
           <w:color w:val="auto"/>
         </w:rPr>
         <w:t>Pipeline modifications</w:t>
       </w:r>
-      <w:bookmarkEnd w:id="41"/>
+      <w:bookmarkEnd w:id="42"/>
     </w:p>
     <w:p>
       <w:pPr>
@@ -21255,14 +21246,14 @@
           <w:color w:val="auto"/>
         </w:rPr>
       </w:pPr>
-      <w:bookmarkStart w:id="42" w:name="_Toc535944272"/>
+      <w:bookmarkStart w:id="43" w:name="_Toc535944272"/>
       <w:r>
         <w:rPr>
           <w:color w:val="auto"/>
         </w:rPr>
         <w:t>COBilling pipeline</w:t>
       </w:r>
-      <w:bookmarkEnd w:id="42"/>
+      <w:bookmarkEnd w:id="43"/>
     </w:p>
     <w:p>
       <w:pPr>
@@ -21442,7 +21433,7 @@
           <w:color w:val="auto"/>
         </w:rPr>
       </w:pPr>
-      <w:bookmarkStart w:id="43" w:name="_Toc535944273"/>
+      <w:bookmarkStart w:id="44" w:name="_Toc535944273"/>
       <w:r>
         <w:rPr>
           <w:color w:val="auto"/>
@@ -21467,7 +21458,7 @@
         </w:rPr>
         <w:t>.</w:t>
       </w:r>
-      <w:bookmarkEnd w:id="43"/>
+      <w:bookmarkEnd w:id="44"/>
       <w:r>
         <w:rPr>
           <w:color w:val="auto"/>
@@ -21584,7 +21575,7 @@
           <w:color w:val="auto"/>
         </w:rPr>
       </w:pPr>
-      <w:bookmarkStart w:id="44" w:name="_Toc535944274"/>
+      <w:bookmarkStart w:id="45" w:name="_Toc535944274"/>
       <w:r>
         <w:rPr>
           <w:color w:val="auto"/>
@@ -21609,7 +21600,7 @@
         </w:rPr>
         <w:t>.</w:t>
       </w:r>
-      <w:bookmarkEnd w:id="44"/>
+      <w:bookmarkEnd w:id="45"/>
       <w:r>
         <w:rPr>
           <w:color w:val="auto"/>
@@ -21715,14 +21706,14 @@
       <w:pPr>
         <w:pStyle w:val="Heading3"/>
       </w:pPr>
-      <w:bookmarkStart w:id="45" w:name="_Toc535944275"/>
+      <w:bookmarkStart w:id="46" w:name="_Toc535944275"/>
       <w:r>
         <w:t>Controller</w:t>
       </w:r>
       <w:r>
         <w:t xml:space="preserve"> modifications</w:t>
       </w:r>
-      <w:bookmarkEnd w:id="45"/>
+      <w:bookmarkEnd w:id="46"/>
       <w:r>
         <w:t xml:space="preserve"> </w:t>
       </w:r>
@@ -21755,7 +21746,7 @@
           <w:color w:val="auto"/>
         </w:rPr>
       </w:pPr>
-      <w:bookmarkStart w:id="46" w:name="_Toc535944276"/>
+      <w:bookmarkStart w:id="47" w:name="_Toc535944276"/>
       <w:r>
         <w:rPr>
           <w:color w:val="auto"/>
@@ -21768,7 +21759,7 @@
         </w:rPr>
         <w:t>controller.</w:t>
       </w:r>
-      <w:bookmarkEnd w:id="46"/>
+      <w:bookmarkEnd w:id="47"/>
       <w:r>
         <w:rPr>
           <w:color w:val="auto"/>
@@ -26496,7 +26487,7 @@
           <w:color w:val="auto"/>
         </w:rPr>
       </w:pPr>
-      <w:bookmarkStart w:id="47" w:name="_Toc535944277"/>
+      <w:bookmarkStart w:id="48" w:name="_Toc535944277"/>
       <w:r>
         <w:rPr>
           <w:color w:val="auto"/>
@@ -26521,7 +26512,7 @@
         </w:rPr>
         <w:t>controller.</w:t>
       </w:r>
-      <w:bookmarkEnd w:id="47"/>
+      <w:bookmarkEnd w:id="48"/>
       <w:r>
         <w:rPr>
           <w:color w:val="auto"/>
@@ -26943,14 +26934,14 @@
           <w:color w:val="auto"/>
         </w:rPr>
       </w:pPr>
-      <w:bookmarkStart w:id="48" w:name="_Toc535944278"/>
+      <w:bookmarkStart w:id="49" w:name="_Toc535944278"/>
       <w:r>
         <w:rPr>
           <w:color w:val="auto"/>
         </w:rPr>
         <w:t>OrderModel.js</w:t>
       </w:r>
-      <w:bookmarkEnd w:id="48"/>
+      <w:bookmarkEnd w:id="49"/>
       <w:r>
         <w:rPr>
           <w:color w:val="auto"/>
@@ -27574,13 +27565,13 @@
       <w:pPr>
         <w:pStyle w:val="Heading1"/>
       </w:pPr>
-      <w:bookmarkStart w:id="49" w:name="_Toc535944279"/>
+      <w:bookmarkStart w:id="50" w:name="_Toc535944279"/>
       <w:bookmarkEnd w:id="19"/>
       <w:r>
         <w:lastRenderedPageBreak/>
         <w:t>Release History</w:t>
       </w:r>
-      <w:bookmarkEnd w:id="49"/>
+      <w:bookmarkEnd w:id="50"/>
     </w:p>
     <w:p>
       <w:pPr>
@@ -27606,8 +27597,8 @@
           <w:szCs w:val="18"/>
         </w:rPr>
       </w:pPr>
-      <w:bookmarkStart w:id="50" w:name="_Toc279703501"/>
-      <w:bookmarkStart w:id="51" w:name="_Toc279703594"/>
+      <w:bookmarkStart w:id="51" w:name="_Toc279703501"/>
+      <w:bookmarkStart w:id="52" w:name="_Toc279703594"/>
     </w:p>
     <w:tbl>
       <w:tblPr>
@@ -28022,13 +28013,11 @@
               </w:rPr>
               <w:t>Added SFRA version.</w:t>
             </w:r>
-            <w:bookmarkStart w:id="52" w:name="_GoBack"/>
-            <w:bookmarkEnd w:id="52"/>
           </w:p>
         </w:tc>
       </w:tr>
-      <w:bookmarkEnd w:id="50"/>
       <w:bookmarkEnd w:id="51"/>
+      <w:bookmarkEnd w:id="52"/>
     </w:tbl>
     <w:p>
       <w:pPr>
@@ -31538,7 +31527,7 @@
       </w:pPr>
     </w:pPrDefault>
   </w:docDefaults>
-  <w:latentStyles w:defLockedState="0" w:defUIPriority="99" w:defSemiHidden="0" w:defUnhideWhenUsed="0" w:defQFormat="0" w:count="376">
+  <w:latentStyles w:defLockedState="0" w:defUIPriority="99" w:defSemiHidden="0" w:defUnhideWhenUsed="0" w:defQFormat="0" w:count="377">
     <w:lsdException w:name="Normal" w:uiPriority="0" w:qFormat="1"/>
     <w:lsdException w:name="heading 1" w:uiPriority="9" w:qFormat="1"/>
     <w:lsdException w:name="heading 2" w:uiPriority="9" w:qFormat="1"/>
@@ -31644,7 +31633,6 @@
     <w:lsdException w:name="HTML Sample" w:semiHidden="1" w:unhideWhenUsed="1"/>
     <w:lsdException w:name="HTML Typewriter" w:semiHidden="1" w:unhideWhenUsed="1"/>
     <w:lsdException w:name="HTML Variable" w:semiHidden="1" w:unhideWhenUsed="1"/>
-    <w:lsdException w:name="Normal Table" w:semiHidden="1" w:unhideWhenUsed="1"/>
     <w:lsdException w:name="annotation subject" w:semiHidden="1" w:unhideWhenUsed="1"/>
     <w:lsdException w:name="No List" w:semiHidden="1" w:unhideWhenUsed="1"/>
     <w:lsdException w:name="Outline List 1" w:semiHidden="1" w:unhideWhenUsed="1"/>
@@ -31691,10 +31679,8 @@
     <w:lsdException w:name="Table Subtle 2" w:semiHidden="1" w:unhideWhenUsed="1"/>
     <w:lsdException w:name="Table Web 1" w:semiHidden="1" w:unhideWhenUsed="1"/>
     <w:lsdException w:name="Table Web 2" w:semiHidden="1" w:unhideWhenUsed="1"/>
-    <w:lsdException w:name="Table Web 3" w:semiHidden="1" w:unhideWhenUsed="1"/>
     <w:lsdException w:name="Balloon Text" w:semiHidden="1" w:unhideWhenUsed="1"/>
     <w:lsdException w:name="Table Grid" w:uiPriority="59"/>
-    <w:lsdException w:name="Table Theme" w:semiHidden="1" w:unhideWhenUsed="1"/>
     <w:lsdException w:name="Placeholder Text" w:semiHidden="1"/>
     <w:lsdException w:name="No Spacing" w:uiPriority="1" w:qFormat="1"/>
     <w:lsdException w:name="Light Shading" w:uiPriority="60"/>
@@ -31915,6 +31901,7 @@
     <w:lsdException w:name="Hashtag" w:semiHidden="1" w:unhideWhenUsed="1"/>
     <w:lsdException w:name="Unresolved Mention" w:semiHidden="1" w:unhideWhenUsed="1"/>
     <w:lsdException w:name="Smart Link" w:semiHidden="1" w:unhideWhenUsed="1"/>
+    <w:lsdException w:name="Smart Link Error" w:semiHidden="1" w:unhideWhenUsed="1"/>
   </w:latentStyles>
   <w:style w:type="paragraph" w:default="1" w:styleId="Normal">
     <w:name w:val="Normal"/>
@@ -34864,6 +34851,14 @@
 </file>
 
 <file path=customXml/itemProps2.xml><?xml version="1.0" encoding="utf-8"?>
+<ds:datastoreItem xmlns:ds="http://schemas.openxmlformats.org/officeDocument/2006/customXml" ds:itemID="{C53C5BD3-254D-41EA-9A56-7FCD369F9301}">
+  <ds:schemaRefs>
+    <ds:schemaRef ds:uri="http://schemas.openxmlformats.org/officeDocument/2006/bibliography"/>
+  </ds:schemaRefs>
+</ds:datastoreItem>
+</file>
+
+<file path=customXml/itemProps3.xml><?xml version="1.0" encoding="utf-8"?>
 <ds:datastoreItem xmlns:ds="http://schemas.openxmlformats.org/officeDocument/2006/customXml" ds:itemID="{943D7C8F-5C9D-4EF6-8C09-ED8A6435F28B}">
   <ds:schemaRefs>
     <ds:schemaRef ds:uri="http://schemas.openxmlformats.org/officeDocument/2006/bibliography"/>
@@ -34871,16 +34866,8 @@
 </ds:datastoreItem>
 </file>
 
-<file path=customXml/itemProps3.xml><?xml version="1.0" encoding="utf-8"?>
-<ds:datastoreItem xmlns:ds="http://schemas.openxmlformats.org/officeDocument/2006/customXml" ds:itemID="{DE1E6AD2-FA4D-4427-B797-D5A8F1407D16}">
-  <ds:schemaRefs>
-    <ds:schemaRef ds:uri="http://schemas.openxmlformats.org/officeDocument/2006/bibliography"/>
-  </ds:schemaRefs>
-</ds:datastoreItem>
-</file>
-
 <file path=customXml/itemProps4.xml><?xml version="1.0" encoding="utf-8"?>
-<ds:datastoreItem xmlns:ds="http://schemas.openxmlformats.org/officeDocument/2006/customXml" ds:itemID="{C53C5BD3-254D-41EA-9A56-7FCD369F9301}">
+<ds:datastoreItem xmlns:ds="http://schemas.openxmlformats.org/officeDocument/2006/customXml" ds:itemID="{4F5B3947-0EE8-40F0-9697-457CADCB2173}">
   <ds:schemaRefs>
     <ds:schemaRef ds:uri="http://schemas.openxmlformats.org/officeDocument/2006/bibliography"/>
   </ds:schemaRefs>

</xml_diff>